<commit_message>
update format in function explanation
</commit_message>
<xml_diff>
--- a/Report2.docx
+++ b/Report2.docx
@@ -317,28 +317,7 @@
             <w14:round/>
           </w14:textOutline>
         </w:rPr>
-        <w:t>17088 - Στυλιανός Κανδυλά</w:t>
-      </w:r>
-      <w:r>
-        <w:rPr>
-          <w:bCs/>
-          <w:i/>
-          <w:iCs/>
-          <w:color w:val="44546A" w:themeColor="text2"/>
-          <w:sz w:val="28"/>
-          <w:szCs w:val="24"/>
-          <w14:shadow w14:blurRad="38100" w14:dist="25400" w14:dir="5400000" w14:sx="100000" w14:sy="100000" w14:kx="0" w14:ky="0" w14:algn="ctr">
-            <w14:srgbClr w14:val="6E747A">
-              <w14:alpha w14:val="57000"/>
-            </w14:srgbClr>
-          </w14:shadow>
-          <w14:textOutline w14:w="0" w14:cap="flat" w14:cmpd="sng" w14:algn="ctr">
-            <w14:noFill/>
-            <w14:prstDash w14:val="solid"/>
-            <w14:round/>
-          </w14:textOutline>
-        </w:rPr>
-        <w:t>κης</w:t>
+        <w:t>17088 - Στυλιανός Κανδυλάκης</w:t>
       </w:r>
     </w:p>
     <w:p>
@@ -1484,17 +1463,7 @@
           <w:lang w:val="en-US"/>
         </w:rPr>
         <w:lastRenderedPageBreak/>
-        <w:t xml:space="preserve">Conflict </w:t>
-      </w:r>
-      <w:r>
-        <w:rPr>
-          <w:b/>
-          <w:bCs/>
-          <w:sz w:val="28"/>
-          <w:szCs w:val="28"/>
-          <w:lang w:val="en-US"/>
-        </w:rPr>
-        <w:t>resolution</w:t>
+        <w:t>Conflict resolution</w:t>
       </w:r>
     </w:p>
     <w:p>
@@ -1884,15 +1853,7 @@
           <w:szCs w:val="28"/>
           <w:lang w:val="en-US"/>
         </w:rPr>
-        <w:t>trans</w:t>
-      </w:r>
-      <w:r>
-        <w:rPr>
-          <w:sz w:val="28"/>
-          <w:szCs w:val="28"/>
-          <w:lang w:val="en-US"/>
-        </w:rPr>
-        <w:t>actions</w:t>
+        <w:t>transactions</w:t>
       </w:r>
       <w:r>
         <w:rPr>
@@ -2369,15 +2330,7 @@
           <w:sz w:val="24"/>
           <w:szCs w:val="24"/>
         </w:rPr>
-        <w:t xml:space="preserve"> με όλες τις απ</w:t>
-      </w:r>
-      <w:r>
-        <w:rPr>
-          <w:rFonts w:cstheme="minorHAnsi"/>
-          <w:sz w:val="24"/>
-          <w:szCs w:val="24"/>
-        </w:rPr>
-        <w:t>αραίτητες πληροφορίες</w:t>
+        <w:t xml:space="preserve"> με όλες τις απαραίτητες πληροφορίες</w:t>
       </w:r>
       <w:r>
         <w:rPr>
@@ -2775,15 +2728,7 @@
           <w:sz w:val="24"/>
           <w:szCs w:val="24"/>
         </w:rPr>
-        <w:t xml:space="preserve"> ενημερώνοντας τους υπολοίπους για τη πρ</w:t>
-      </w:r>
-      <w:r>
-        <w:rPr>
-          <w:rFonts w:cstheme="minorHAnsi"/>
-          <w:sz w:val="24"/>
-          <w:szCs w:val="24"/>
-        </w:rPr>
-        <w:t>οσθήκη του</w:t>
+        <w:t xml:space="preserve"> ενημερώνοντας τους υπολοίπους για τη προσθήκη του</w:t>
       </w:r>
       <w:r>
         <w:rPr>
@@ -3288,10 +3233,7 @@
       </w:r>
       <w:proofErr w:type="spellEnd"/>
       <w:r>
-        <w:t xml:space="preserve"> η ορθότ</w:t>
-      </w:r>
-      <w:r>
-        <w:t xml:space="preserve">ητα του </w:t>
+        <w:t xml:space="preserve"> η ορθότητα του </w:t>
       </w:r>
       <w:r>
         <w:rPr>
@@ -3348,10 +3290,7 @@
       </w:r>
       <w:proofErr w:type="spellEnd"/>
       <w:r>
-        <w:t xml:space="preserve"> που μεταφέρει στον παραλή</w:t>
-      </w:r>
-      <w:r>
-        <w:t xml:space="preserve">πτη. Για να επιτευχθεί το (β) ελέγχεται αν τα </w:t>
+        <w:t xml:space="preserve"> που μεταφέρει στον παραλήπτη. Για να επιτευχθεί το (β) ελέγχεται αν τα </w:t>
       </w:r>
       <w:proofErr w:type="spellStart"/>
       <w:r>
@@ -3434,19 +3373,853 @@
           <w:sz w:val="28"/>
           <w:szCs w:val="28"/>
         </w:rPr>
-        <w:t>∙</w:t>
-      </w:r>
-      <w:r>
-        <w:rPr>
-          <w:rFonts w:cstheme="minorHAnsi"/>
-          <w:sz w:val="28"/>
-          <w:szCs w:val="28"/>
+        <w:t xml:space="preserve">∙ </w:t>
+      </w:r>
+      <w:r>
+        <w:rPr>
+          <w:rFonts w:cstheme="minorHAnsi"/>
+          <w:b/>
+          <w:bCs/>
+          <w:sz w:val="28"/>
+          <w:szCs w:val="28"/>
+          <w:lang w:val="en-US"/>
+        </w:rPr>
+        <w:t>validate</w:t>
+      </w:r>
+      <w:r>
+        <w:rPr>
+          <w:rFonts w:cstheme="minorHAnsi"/>
+          <w:b/>
+          <w:bCs/>
+          <w:sz w:val="28"/>
+          <w:szCs w:val="28"/>
+        </w:rPr>
+        <w:t>_</w:t>
+      </w:r>
+      <w:r>
+        <w:rPr>
+          <w:rFonts w:cstheme="minorHAnsi"/>
+          <w:b/>
+          <w:bCs/>
+          <w:sz w:val="28"/>
+          <w:szCs w:val="28"/>
+          <w:lang w:val="en-US"/>
+        </w:rPr>
+        <w:t>pending</w:t>
+      </w:r>
+      <w:r>
+        <w:rPr>
+          <w:rFonts w:cstheme="minorHAnsi"/>
+          <w:sz w:val="28"/>
+          <w:szCs w:val="28"/>
+        </w:rPr>
+        <w:t>()</w:t>
+      </w:r>
+      <w:r>
+        <w:rPr>
+          <w:rFonts w:cstheme="minorHAnsi"/>
+          <w:sz w:val="28"/>
+          <w:szCs w:val="28"/>
+        </w:rPr>
+        <w:br/>
+      </w:r>
+      <w:r>
+        <w:rPr>
+          <w:rFonts w:cstheme="minorHAnsi"/>
+          <w:sz w:val="24"/>
+          <w:szCs w:val="24"/>
+        </w:rPr>
+        <w:t xml:space="preserve">ελέγχει αν μπορεί να επικυρωθεί κάποια </w:t>
+      </w:r>
+      <w:r>
+        <w:rPr>
+          <w:rFonts w:cstheme="minorHAnsi"/>
+          <w:sz w:val="24"/>
+          <w:szCs w:val="24"/>
+          <w:lang w:val="en-US"/>
+        </w:rPr>
+        <w:t>pending</w:t>
+      </w:r>
+      <w:r>
+        <w:rPr>
+          <w:rFonts w:cstheme="minorHAnsi"/>
+          <w:sz w:val="24"/>
+          <w:szCs w:val="24"/>
         </w:rPr>
         <w:t xml:space="preserve"> </w:t>
       </w:r>
       <w:r>
         <w:rPr>
           <w:rFonts w:cstheme="minorHAnsi"/>
+          <w:sz w:val="24"/>
+          <w:szCs w:val="24"/>
+          <w:lang w:val="en-US"/>
+        </w:rPr>
+        <w:t>transaction</w:t>
+      </w:r>
+      <w:r>
+        <w:rPr>
+          <w:rFonts w:cstheme="minorHAnsi"/>
+          <w:sz w:val="24"/>
+          <w:szCs w:val="24"/>
+        </w:rPr>
+        <w:br/>
+      </w:r>
+      <w:r>
+        <w:rPr>
+          <w:rFonts w:cstheme="minorHAnsi"/>
+          <w:sz w:val="28"/>
+          <w:szCs w:val="28"/>
+        </w:rPr>
+        <w:br/>
+        <w:t xml:space="preserve">∙ </w:t>
+      </w:r>
+      <w:r>
+        <w:rPr>
+          <w:rFonts w:cstheme="minorHAnsi"/>
+          <w:b/>
+          <w:bCs/>
+          <w:sz w:val="28"/>
+          <w:szCs w:val="28"/>
+          <w:lang w:val="en-US"/>
+        </w:rPr>
+        <w:t>add</w:t>
+      </w:r>
+      <w:r>
+        <w:rPr>
+          <w:rFonts w:cstheme="minorHAnsi"/>
+          <w:b/>
+          <w:bCs/>
+          <w:sz w:val="28"/>
+          <w:szCs w:val="28"/>
+        </w:rPr>
+        <w:t>_</w:t>
+      </w:r>
+      <w:r>
+        <w:rPr>
+          <w:rFonts w:cstheme="minorHAnsi"/>
+          <w:b/>
+          <w:bCs/>
+          <w:sz w:val="28"/>
+          <w:szCs w:val="28"/>
+          <w:lang w:val="en-US"/>
+        </w:rPr>
+        <w:t>transaction</w:t>
+      </w:r>
+      <w:r>
+        <w:rPr>
+          <w:rFonts w:cstheme="minorHAnsi"/>
+          <w:b/>
+          <w:bCs/>
+          <w:sz w:val="28"/>
+          <w:szCs w:val="28"/>
+        </w:rPr>
+        <w:t>_</w:t>
+      </w:r>
+      <w:r>
+        <w:rPr>
+          <w:rFonts w:cstheme="minorHAnsi"/>
+          <w:b/>
+          <w:bCs/>
+          <w:sz w:val="28"/>
+          <w:szCs w:val="28"/>
+          <w:lang w:val="en-US"/>
+        </w:rPr>
+        <w:t>to</w:t>
+      </w:r>
+      <w:r>
+        <w:rPr>
+          <w:rFonts w:cstheme="minorHAnsi"/>
+          <w:b/>
+          <w:bCs/>
+          <w:sz w:val="28"/>
+          <w:szCs w:val="28"/>
+        </w:rPr>
+        <w:t>_</w:t>
+      </w:r>
+      <w:r>
+        <w:rPr>
+          <w:rFonts w:cstheme="minorHAnsi"/>
+          <w:b/>
+          <w:bCs/>
+          <w:sz w:val="28"/>
+          <w:szCs w:val="28"/>
+          <w:lang w:val="en-US"/>
+        </w:rPr>
+        <w:t>pending</w:t>
+      </w:r>
+      <w:r>
+        <w:rPr>
+          <w:rFonts w:cstheme="minorHAnsi"/>
+          <w:sz w:val="28"/>
+          <w:szCs w:val="28"/>
+        </w:rPr>
+        <w:t>()</w:t>
+      </w:r>
+      <w:r>
+        <w:rPr>
+          <w:rFonts w:cstheme="minorHAnsi"/>
+          <w:sz w:val="28"/>
+          <w:szCs w:val="28"/>
+        </w:rPr>
+        <w:br/>
+      </w:r>
+      <w:r>
+        <w:rPr>
+          <w:rFonts w:cstheme="minorHAnsi"/>
+          <w:sz w:val="24"/>
+          <w:szCs w:val="24"/>
+        </w:rPr>
+        <w:t xml:space="preserve">προσθήκη </w:t>
+      </w:r>
+      <w:r>
+        <w:rPr>
+          <w:rFonts w:cstheme="minorHAnsi"/>
+          <w:sz w:val="24"/>
+          <w:szCs w:val="24"/>
+          <w:lang w:val="en-US"/>
+        </w:rPr>
+        <w:t>transactions</w:t>
+      </w:r>
+      <w:r>
+        <w:rPr>
+          <w:rFonts w:cstheme="minorHAnsi"/>
+          <w:sz w:val="24"/>
+          <w:szCs w:val="24"/>
+        </w:rPr>
+        <w:t xml:space="preserve"> ως </w:t>
+      </w:r>
+      <w:r>
+        <w:rPr>
+          <w:rFonts w:cstheme="minorHAnsi"/>
+          <w:sz w:val="24"/>
+          <w:szCs w:val="24"/>
+          <w:lang w:val="en-US"/>
+        </w:rPr>
+        <w:t>pending</w:t>
+      </w:r>
+      <w:r>
+        <w:rPr>
+          <w:rFonts w:cstheme="minorHAnsi"/>
+          <w:sz w:val="24"/>
+          <w:szCs w:val="24"/>
+        </w:rPr>
+        <w:br/>
+      </w:r>
+      <w:r>
+        <w:rPr>
+          <w:rFonts w:cstheme="minorHAnsi"/>
+          <w:sz w:val="28"/>
+          <w:szCs w:val="28"/>
+        </w:rPr>
+        <w:br/>
+        <w:t xml:space="preserve">∙ </w:t>
+      </w:r>
+      <w:r>
+        <w:rPr>
+          <w:rFonts w:cstheme="minorHAnsi"/>
+          <w:b/>
+          <w:bCs/>
+          <w:sz w:val="28"/>
+          <w:szCs w:val="28"/>
+          <w:lang w:val="en-US"/>
+        </w:rPr>
+        <w:t>remove</w:t>
+      </w:r>
+      <w:r>
+        <w:rPr>
+          <w:rFonts w:cstheme="minorHAnsi"/>
+          <w:b/>
+          <w:bCs/>
+          <w:sz w:val="28"/>
+          <w:szCs w:val="28"/>
+        </w:rPr>
+        <w:t>_</w:t>
+      </w:r>
+      <w:r>
+        <w:rPr>
+          <w:rFonts w:cstheme="minorHAnsi"/>
+          <w:b/>
+          <w:bCs/>
+          <w:sz w:val="28"/>
+          <w:szCs w:val="28"/>
+          <w:lang w:val="en-US"/>
+        </w:rPr>
+        <w:t>from</w:t>
+      </w:r>
+      <w:r>
+        <w:rPr>
+          <w:rFonts w:cstheme="minorHAnsi"/>
+          <w:b/>
+          <w:bCs/>
+          <w:sz w:val="28"/>
+          <w:szCs w:val="28"/>
+        </w:rPr>
+        <w:t>_</w:t>
+      </w:r>
+      <w:r>
+        <w:rPr>
+          <w:rFonts w:cstheme="minorHAnsi"/>
+          <w:b/>
+          <w:bCs/>
+          <w:sz w:val="28"/>
+          <w:szCs w:val="28"/>
+          <w:lang w:val="en-US"/>
+        </w:rPr>
+        <w:t>old</w:t>
+      </w:r>
+      <w:r>
+        <w:rPr>
+          <w:rFonts w:cstheme="minorHAnsi"/>
+          <w:b/>
+          <w:bCs/>
+          <w:sz w:val="28"/>
+          <w:szCs w:val="28"/>
+        </w:rPr>
+        <w:t>_</w:t>
+      </w:r>
+      <w:r>
+        <w:rPr>
+          <w:rFonts w:cstheme="minorHAnsi"/>
+          <w:b/>
+          <w:bCs/>
+          <w:sz w:val="28"/>
+          <w:szCs w:val="28"/>
+          <w:lang w:val="en-US"/>
+        </w:rPr>
+        <w:t>valid</w:t>
+      </w:r>
+      <w:r>
+        <w:rPr>
+          <w:rFonts w:cstheme="minorHAnsi"/>
+          <w:sz w:val="28"/>
+          <w:szCs w:val="28"/>
+        </w:rPr>
+        <w:t>()</w:t>
+      </w:r>
+      <w:r>
+        <w:rPr>
+          <w:rFonts w:cstheme="minorHAnsi"/>
+          <w:sz w:val="28"/>
+          <w:szCs w:val="28"/>
+        </w:rPr>
+        <w:br/>
+      </w:r>
+      <w:r>
+        <w:rPr>
+          <w:rFonts w:cstheme="minorHAnsi"/>
+          <w:sz w:val="28"/>
+          <w:szCs w:val="28"/>
+        </w:rPr>
+        <w:br/>
+        <w:t xml:space="preserve">∙ </w:t>
+      </w:r>
+      <w:r>
+        <w:rPr>
+          <w:rFonts w:cstheme="minorHAnsi"/>
+          <w:b/>
+          <w:bCs/>
+          <w:sz w:val="28"/>
+          <w:szCs w:val="28"/>
+          <w:lang w:val="en-US"/>
+        </w:rPr>
+        <w:t>add</w:t>
+      </w:r>
+      <w:r>
+        <w:rPr>
+          <w:rFonts w:cstheme="minorHAnsi"/>
+          <w:b/>
+          <w:bCs/>
+          <w:sz w:val="28"/>
+          <w:szCs w:val="28"/>
+        </w:rPr>
+        <w:t>_</w:t>
+      </w:r>
+      <w:r>
+        <w:rPr>
+          <w:rFonts w:cstheme="minorHAnsi"/>
+          <w:b/>
+          <w:bCs/>
+          <w:sz w:val="28"/>
+          <w:szCs w:val="28"/>
+          <w:lang w:val="en-US"/>
+        </w:rPr>
+        <w:t>transaction</w:t>
+      </w:r>
+      <w:r>
+        <w:rPr>
+          <w:rFonts w:cstheme="minorHAnsi"/>
+          <w:b/>
+          <w:bCs/>
+          <w:sz w:val="28"/>
+          <w:szCs w:val="28"/>
+        </w:rPr>
+        <w:t>_</w:t>
+      </w:r>
+      <w:r>
+        <w:rPr>
+          <w:rFonts w:cstheme="minorHAnsi"/>
+          <w:b/>
+          <w:bCs/>
+          <w:sz w:val="28"/>
+          <w:szCs w:val="28"/>
+          <w:lang w:val="en-US"/>
+        </w:rPr>
+        <w:t>to</w:t>
+      </w:r>
+      <w:r>
+        <w:rPr>
+          <w:rFonts w:cstheme="minorHAnsi"/>
+          <w:b/>
+          <w:bCs/>
+          <w:sz w:val="28"/>
+          <w:szCs w:val="28"/>
+        </w:rPr>
+        <w:t>_</w:t>
+      </w:r>
+      <w:r>
+        <w:rPr>
+          <w:rFonts w:cstheme="minorHAnsi"/>
+          <w:b/>
+          <w:bCs/>
+          <w:sz w:val="28"/>
+          <w:szCs w:val="28"/>
+          <w:lang w:val="en-US"/>
+        </w:rPr>
+        <w:t>validated</w:t>
+      </w:r>
+      <w:r>
+        <w:rPr>
+          <w:rFonts w:cstheme="minorHAnsi"/>
+          <w:sz w:val="28"/>
+          <w:szCs w:val="28"/>
+        </w:rPr>
+        <w:t>():</w:t>
+      </w:r>
+      <w:r>
+        <w:rPr>
+          <w:rFonts w:cstheme="minorHAnsi"/>
+          <w:sz w:val="28"/>
+          <w:szCs w:val="28"/>
+        </w:rPr>
+        <w:br/>
+      </w:r>
+      <w:r>
+        <w:rPr>
+          <w:rFonts w:cstheme="minorHAnsi"/>
+          <w:sz w:val="24"/>
+          <w:szCs w:val="24"/>
+        </w:rPr>
+        <w:t xml:space="preserve">προσθέτει </w:t>
+      </w:r>
+      <w:r>
+        <w:rPr>
+          <w:rFonts w:cstheme="minorHAnsi"/>
+          <w:sz w:val="24"/>
+          <w:szCs w:val="24"/>
+          <w:lang w:val="en-US"/>
+        </w:rPr>
+        <w:t>validated</w:t>
+      </w:r>
+      <w:r>
+        <w:rPr>
+          <w:rFonts w:cstheme="minorHAnsi"/>
+          <w:sz w:val="24"/>
+          <w:szCs w:val="24"/>
+        </w:rPr>
+        <w:t xml:space="preserve"> </w:t>
+      </w:r>
+      <w:r>
+        <w:rPr>
+          <w:rFonts w:cstheme="minorHAnsi"/>
+          <w:sz w:val="24"/>
+          <w:szCs w:val="24"/>
+          <w:lang w:val="en-US"/>
+        </w:rPr>
+        <w:t>transaction</w:t>
+      </w:r>
+      <w:r>
+        <w:rPr>
+          <w:rFonts w:cstheme="minorHAnsi"/>
+          <w:sz w:val="24"/>
+          <w:szCs w:val="24"/>
+        </w:rPr>
+        <w:t xml:space="preserve"> στη λίστα με τις </w:t>
+      </w:r>
+      <w:r>
+        <w:rPr>
+          <w:rFonts w:cstheme="minorHAnsi"/>
+          <w:sz w:val="24"/>
+          <w:szCs w:val="24"/>
+          <w:lang w:val="en-US"/>
+        </w:rPr>
+        <w:t>validated</w:t>
+      </w:r>
+      <w:r>
+        <w:rPr>
+          <w:rFonts w:cstheme="minorHAnsi"/>
+          <w:sz w:val="28"/>
+          <w:szCs w:val="28"/>
+        </w:rPr>
+        <w:br/>
+      </w:r>
+      <w:r>
+        <w:rPr>
+          <w:rFonts w:cstheme="minorHAnsi"/>
+          <w:sz w:val="28"/>
+          <w:szCs w:val="28"/>
+        </w:rPr>
+        <w:br/>
+        <w:t xml:space="preserve">∙ </w:t>
+      </w:r>
+      <w:r>
+        <w:rPr>
+          <w:rFonts w:cstheme="minorHAnsi"/>
+          <w:b/>
+          <w:bCs/>
+          <w:sz w:val="28"/>
+          <w:szCs w:val="28"/>
+          <w:lang w:val="en-US"/>
+        </w:rPr>
+        <w:t>receive</w:t>
+      </w:r>
+      <w:r>
+        <w:rPr>
+          <w:rFonts w:cstheme="minorHAnsi"/>
+          <w:b/>
+          <w:bCs/>
+          <w:sz w:val="28"/>
+          <w:szCs w:val="28"/>
+        </w:rPr>
+        <w:t>_</w:t>
+      </w:r>
+      <w:r>
+        <w:rPr>
+          <w:rFonts w:cstheme="minorHAnsi"/>
+          <w:b/>
+          <w:bCs/>
+          <w:sz w:val="28"/>
+          <w:szCs w:val="28"/>
+          <w:lang w:val="en-US"/>
+        </w:rPr>
+        <w:t>block</w:t>
+      </w:r>
+      <w:r>
+        <w:rPr>
+          <w:rFonts w:cstheme="minorHAnsi"/>
+          <w:sz w:val="28"/>
+          <w:szCs w:val="28"/>
+        </w:rPr>
+        <w:t>()</w:t>
+      </w:r>
+      <w:r>
+        <w:rPr>
+          <w:rFonts w:cstheme="minorHAnsi"/>
+          <w:sz w:val="28"/>
+          <w:szCs w:val="28"/>
+        </w:rPr>
+        <w:br/>
+      </w:r>
+      <w:r>
+        <w:rPr>
+          <w:rFonts w:cstheme="minorHAnsi"/>
+          <w:sz w:val="24"/>
+          <w:szCs w:val="24"/>
+        </w:rPr>
+        <w:t xml:space="preserve">λαμβάνει </w:t>
+      </w:r>
+      <w:r>
+        <w:rPr>
+          <w:rFonts w:cstheme="minorHAnsi"/>
+          <w:sz w:val="24"/>
+          <w:szCs w:val="24"/>
+          <w:lang w:val="en-US"/>
+        </w:rPr>
+        <w:t>block</w:t>
+      </w:r>
+      <w:r>
+        <w:rPr>
+          <w:rFonts w:cstheme="minorHAnsi"/>
+          <w:sz w:val="24"/>
+          <w:szCs w:val="24"/>
+        </w:rPr>
+        <w:t xml:space="preserve"> που έγινε </w:t>
+      </w:r>
+      <w:r>
+        <w:rPr>
+          <w:rFonts w:cstheme="minorHAnsi"/>
+          <w:sz w:val="24"/>
+          <w:szCs w:val="24"/>
+          <w:lang w:val="en-US"/>
+        </w:rPr>
+        <w:t>broadcasted</w:t>
+      </w:r>
+      <w:r>
+        <w:rPr>
+          <w:rFonts w:cstheme="minorHAnsi"/>
+          <w:sz w:val="28"/>
+          <w:szCs w:val="28"/>
+        </w:rPr>
+        <w:br/>
+      </w:r>
+      <w:r>
+        <w:rPr>
+          <w:rFonts w:cstheme="minorHAnsi"/>
+          <w:sz w:val="28"/>
+          <w:szCs w:val="28"/>
+        </w:rPr>
+        <w:br/>
+        <w:t xml:space="preserve">∙ </w:t>
+      </w:r>
+      <w:r>
+        <w:rPr>
+          <w:rFonts w:cstheme="minorHAnsi"/>
+          <w:b/>
+          <w:bCs/>
+          <w:sz w:val="28"/>
+          <w:szCs w:val="28"/>
+          <w:lang w:val="en-US"/>
+        </w:rPr>
+        <w:t>create</w:t>
+      </w:r>
+      <w:r>
+        <w:rPr>
+          <w:rFonts w:cstheme="minorHAnsi"/>
+          <w:b/>
+          <w:bCs/>
+          <w:sz w:val="28"/>
+          <w:szCs w:val="28"/>
+        </w:rPr>
+        <w:t>_</w:t>
+      </w:r>
+      <w:r>
+        <w:rPr>
+          <w:rFonts w:cstheme="minorHAnsi"/>
+          <w:b/>
+          <w:bCs/>
+          <w:sz w:val="28"/>
+          <w:szCs w:val="28"/>
+          <w:lang w:val="en-US"/>
+        </w:rPr>
+        <w:t>new</w:t>
+      </w:r>
+      <w:r>
+        <w:rPr>
+          <w:rFonts w:cstheme="minorHAnsi"/>
+          <w:b/>
+          <w:bCs/>
+          <w:sz w:val="28"/>
+          <w:szCs w:val="28"/>
+        </w:rPr>
+        <w:t>_</w:t>
+      </w:r>
+      <w:r>
+        <w:rPr>
+          <w:rFonts w:cstheme="minorHAnsi"/>
+          <w:b/>
+          <w:bCs/>
+          <w:sz w:val="28"/>
+          <w:szCs w:val="28"/>
+          <w:lang w:val="en-US"/>
+        </w:rPr>
+        <w:t>block</w:t>
+      </w:r>
+      <w:r>
+        <w:rPr>
+          <w:rFonts w:cstheme="minorHAnsi"/>
+          <w:sz w:val="28"/>
+          <w:szCs w:val="28"/>
+        </w:rPr>
+        <w:t>()</w:t>
+      </w:r>
+      <w:r>
+        <w:rPr>
+          <w:rFonts w:cstheme="minorHAnsi"/>
+          <w:sz w:val="28"/>
+          <w:szCs w:val="28"/>
+        </w:rPr>
+        <w:br/>
+      </w:r>
+      <w:r>
+        <w:rPr>
+          <w:rFonts w:cstheme="minorHAnsi"/>
+          <w:sz w:val="24"/>
+          <w:szCs w:val="24"/>
+        </w:rPr>
+        <w:t xml:space="preserve">δημιουργεί νέο </w:t>
+      </w:r>
+      <w:r>
+        <w:rPr>
+          <w:rFonts w:cstheme="minorHAnsi"/>
+          <w:sz w:val="24"/>
+          <w:szCs w:val="24"/>
+          <w:lang w:val="en-US"/>
+        </w:rPr>
+        <w:t>block</w:t>
+      </w:r>
+      <w:r>
+        <w:rPr>
+          <w:rFonts w:cstheme="minorHAnsi"/>
+          <w:sz w:val="28"/>
+          <w:szCs w:val="28"/>
+        </w:rPr>
+        <w:t xml:space="preserve"> </w:t>
+      </w:r>
+      <w:r>
+        <w:rPr>
+          <w:rFonts w:cstheme="minorHAnsi"/>
+          <w:sz w:val="28"/>
+          <w:szCs w:val="28"/>
+        </w:rPr>
+        <w:br/>
+      </w:r>
+      <w:r>
+        <w:rPr>
+          <w:rFonts w:cstheme="minorHAnsi"/>
+          <w:sz w:val="28"/>
+          <w:szCs w:val="28"/>
+        </w:rPr>
+        <w:br/>
+        <w:t xml:space="preserve">∙ </w:t>
+      </w:r>
+      <w:r>
+        <w:rPr>
+          <w:rFonts w:cstheme="minorHAnsi"/>
+          <w:b/>
+          <w:bCs/>
+          <w:sz w:val="28"/>
+          <w:szCs w:val="28"/>
+          <w:lang w:val="en-US"/>
+        </w:rPr>
+        <w:t>mine</w:t>
+      </w:r>
+      <w:r>
+        <w:rPr>
+          <w:rFonts w:cstheme="minorHAnsi"/>
+          <w:b/>
+          <w:bCs/>
+          <w:sz w:val="28"/>
+          <w:szCs w:val="28"/>
+        </w:rPr>
+        <w:t>_</w:t>
+      </w:r>
+      <w:r>
+        <w:rPr>
+          <w:rFonts w:cstheme="minorHAnsi"/>
+          <w:b/>
+          <w:bCs/>
+          <w:sz w:val="28"/>
+          <w:szCs w:val="28"/>
+          <w:lang w:val="en-US"/>
+        </w:rPr>
+        <w:t>block</w:t>
+      </w:r>
+      <w:r>
+        <w:rPr>
+          <w:rFonts w:cstheme="minorHAnsi"/>
+          <w:sz w:val="28"/>
+          <w:szCs w:val="28"/>
+        </w:rPr>
+        <w:t>()</w:t>
+      </w:r>
+      <w:r>
+        <w:rPr>
+          <w:rFonts w:cstheme="minorHAnsi"/>
+          <w:sz w:val="28"/>
+          <w:szCs w:val="28"/>
+        </w:rPr>
+        <w:br/>
+      </w:r>
+      <w:r>
+        <w:t xml:space="preserve">Η συνάρτηση αυτή καλείται μόλις </w:t>
+      </w:r>
+      <w:proofErr w:type="spellStart"/>
+      <w:r>
+        <w:t>capacity</w:t>
+      </w:r>
+      <w:proofErr w:type="spellEnd"/>
+      <w:r>
+        <w:t xml:space="preserve"> </w:t>
+      </w:r>
+      <w:proofErr w:type="spellStart"/>
+      <w:r>
+        <w:t>transactions</w:t>
+      </w:r>
+      <w:proofErr w:type="spellEnd"/>
+      <w:r>
+        <w:t xml:space="preserve"> έχουν ληφθεί και επαληθευτεί από κάποιον κόμβο και υλοποιεί το </w:t>
+      </w:r>
+      <w:proofErr w:type="spellStart"/>
+      <w:r>
+        <w:t>proof</w:t>
+      </w:r>
+      <w:proofErr w:type="spellEnd"/>
+      <w:r>
+        <w:t xml:space="preserve"> of </w:t>
+      </w:r>
+      <w:proofErr w:type="spellStart"/>
+      <w:r>
+        <w:t>work</w:t>
+      </w:r>
+      <w:proofErr w:type="spellEnd"/>
+      <w:r>
+        <w:t xml:space="preserve"> δοκιμάζοντας διαφορετικές τιμές της μεταβλητής </w:t>
+      </w:r>
+      <w:proofErr w:type="spellStart"/>
+      <w:r>
+        <w:t>nonce</w:t>
+      </w:r>
+      <w:proofErr w:type="spellEnd"/>
+      <w:r>
+        <w:t xml:space="preserve"> και </w:t>
+      </w:r>
+      <w:proofErr w:type="spellStart"/>
+      <w:r>
+        <w:t>hashάροντας</w:t>
+      </w:r>
+      <w:proofErr w:type="spellEnd"/>
+      <w:r>
+        <w:t xml:space="preserve"> το </w:t>
+      </w:r>
+      <w:proofErr w:type="spellStart"/>
+      <w:r>
+        <w:t>block</w:t>
+      </w:r>
+      <w:proofErr w:type="spellEnd"/>
+      <w:r>
+        <w:t xml:space="preserve"> μέχρι το </w:t>
+      </w:r>
+      <w:proofErr w:type="spellStart"/>
+      <w:r>
+        <w:t>hash</w:t>
+      </w:r>
+      <w:proofErr w:type="spellEnd"/>
+      <w:r>
+        <w:t xml:space="preserve"> που θα προκύψει να αρχίζει από έναν συγκεκριμένο αριθμό από μηδενικά. Ο αριθμός αυτός καθορίζεται από τη σταθερά </w:t>
+      </w:r>
+      <w:proofErr w:type="spellStart"/>
+      <w:r>
+        <w:t>difficulty</w:t>
+      </w:r>
+      <w:proofErr w:type="spellEnd"/>
+      <w:r>
+        <w:t>.</w:t>
+      </w:r>
+      <w:r>
+        <w:br/>
+      </w:r>
+      <w:r>
+        <w:rPr>
+          <w:rFonts w:cstheme="minorHAnsi"/>
+          <w:sz w:val="28"/>
+          <w:szCs w:val="28"/>
+        </w:rPr>
+        <w:br/>
+        <w:t xml:space="preserve">∙ </w:t>
+      </w:r>
+      <w:r>
+        <w:rPr>
+          <w:rFonts w:cstheme="minorHAnsi"/>
           <w:b/>
           <w:bCs/>
           <w:sz w:val="28"/>
@@ -3474,7 +4247,7 @@
           <w:szCs w:val="28"/>
           <w:lang w:val="en-US"/>
         </w:rPr>
-        <w:t>pending</w:t>
+        <w:t>block</w:t>
       </w:r>
       <w:r>
         <w:rPr>
@@ -3493,45 +4266,73 @@
         <w:br/>
       </w:r>
       <w:r>
-        <w:rPr>
-          <w:rFonts w:cstheme="minorHAnsi"/>
-          <w:sz w:val="24"/>
-          <w:szCs w:val="24"/>
-        </w:rPr>
-        <w:t xml:space="preserve">ελέγχει αν μπορεί να επικυρωθεί κάποια </w:t>
-      </w:r>
-      <w:r>
-        <w:rPr>
-          <w:rFonts w:cstheme="minorHAnsi"/>
-          <w:sz w:val="24"/>
-          <w:szCs w:val="24"/>
-          <w:lang w:val="en-US"/>
-        </w:rPr>
-        <w:t>pending</w:t>
-      </w:r>
-      <w:r>
-        <w:rPr>
-          <w:rFonts w:cstheme="minorHAnsi"/>
-          <w:sz w:val="24"/>
-          <w:szCs w:val="24"/>
-        </w:rPr>
+        <w:t xml:space="preserve">Αυτή η συνάρτηση καλείται από τους </w:t>
+      </w:r>
+      <w:proofErr w:type="spellStart"/>
+      <w:r>
+        <w:t>nodes</w:t>
+      </w:r>
+      <w:proofErr w:type="spellEnd"/>
+      <w:r>
+        <w:t xml:space="preserve"> κατά τη λήψη ενός νέου </w:t>
+      </w:r>
+      <w:proofErr w:type="spellStart"/>
+      <w:r>
+        <w:t>block</w:t>
+      </w:r>
+      <w:proofErr w:type="spellEnd"/>
+      <w:r>
+        <w:t xml:space="preserve"> (εκτός του </w:t>
+      </w:r>
+      <w:proofErr w:type="spellStart"/>
+      <w:r>
+        <w:t>genesis</w:t>
+      </w:r>
+      <w:proofErr w:type="spellEnd"/>
+      <w:r>
         <w:t xml:space="preserve"> </w:t>
       </w:r>
-      <w:r>
-        <w:rPr>
-          <w:rFonts w:cstheme="minorHAnsi"/>
-          <w:sz w:val="24"/>
-          <w:szCs w:val="24"/>
-          <w:lang w:val="en-US"/>
-        </w:rPr>
-        <w:t>transaction</w:t>
-      </w:r>
-      <w:r>
-        <w:rPr>
-          <w:rFonts w:cstheme="minorHAnsi"/>
-          <w:sz w:val="24"/>
-          <w:szCs w:val="24"/>
-        </w:rPr>
+      <w:proofErr w:type="spellStart"/>
+      <w:r>
+        <w:t>block</w:t>
+      </w:r>
+      <w:proofErr w:type="spellEnd"/>
+      <w:r>
+        <w:t xml:space="preserve">). Επαληθεύεται ότι (a) το πεδίο </w:t>
+      </w:r>
+      <w:proofErr w:type="spellStart"/>
+      <w:r>
+        <w:t>current_hash</w:t>
+      </w:r>
+      <w:proofErr w:type="spellEnd"/>
+      <w:r>
+        <w:t xml:space="preserve"> είναι πράγματι σωστό και ότι (b) το πεδίο </w:t>
+      </w:r>
+      <w:proofErr w:type="spellStart"/>
+      <w:r>
+        <w:t>previous_hash</w:t>
+      </w:r>
+      <w:proofErr w:type="spellEnd"/>
+      <w:r>
+        <w:t xml:space="preserve"> ισούται πράγματι με το </w:t>
+      </w:r>
+      <w:proofErr w:type="spellStart"/>
+      <w:r>
+        <w:t>hash</w:t>
+      </w:r>
+      <w:proofErr w:type="spellEnd"/>
+      <w:r>
+        <w:t xml:space="preserve"> του προηγούμενου </w:t>
+      </w:r>
+      <w:proofErr w:type="spellStart"/>
+      <w:r>
+        <w:t>block</w:t>
+      </w:r>
+      <w:proofErr w:type="spellEnd"/>
+      <w:r>
+        <w:t>.</w:t>
+      </w:r>
+      <w:r>
         <w:br/>
       </w:r>
       <w:r>
@@ -3543,17 +4344,19 @@
         <w:br/>
         <w:t xml:space="preserve">∙ </w:t>
       </w:r>
-      <w:r>
-        <w:rPr>
-          <w:rFonts w:cstheme="minorHAnsi"/>
-          <w:b/>
-          <w:bCs/>
-          <w:sz w:val="28"/>
-          <w:szCs w:val="28"/>
-          <w:lang w:val="en-US"/>
-        </w:rPr>
-        <w:t>add</w:t>
-      </w:r>
+      <w:proofErr w:type="spellStart"/>
+      <w:r>
+        <w:rPr>
+          <w:rFonts w:cstheme="minorHAnsi"/>
+          <w:b/>
+          <w:bCs/>
+          <w:sz w:val="28"/>
+          <w:szCs w:val="28"/>
+          <w:lang w:val="en-US"/>
+        </w:rPr>
+        <w:t>init</w:t>
+      </w:r>
+      <w:proofErr w:type="spellEnd"/>
       <w:r>
         <w:rPr>
           <w:rFonts w:cstheme="minorHAnsi"/>
@@ -3573,49 +4376,7 @@
           <w:szCs w:val="28"/>
           <w:lang w:val="en-US"/>
         </w:rPr>
-        <w:t>transaction</w:t>
-      </w:r>
-      <w:r>
-        <w:rPr>
-          <w:rFonts w:cstheme="minorHAnsi"/>
-          <w:b/>
-          <w:bCs/>
-          <w:sz w:val="28"/>
-          <w:szCs w:val="28"/>
-        </w:rPr>
-        <w:t>_</w:t>
-      </w:r>
-      <w:r>
-        <w:rPr>
-          <w:rFonts w:cstheme="minorHAnsi"/>
-          <w:b/>
-          <w:bCs/>
-          <w:sz w:val="28"/>
-          <w:szCs w:val="28"/>
-          <w:lang w:val="en-US"/>
-        </w:rPr>
-        <w:t>to</w:t>
-      </w:r>
-      <w:r>
-        <w:rPr>
-          <w:rFonts w:cstheme="minorHAnsi"/>
-          <w:b/>
-          <w:bCs/>
-          <w:sz w:val="28"/>
-          <w:szCs w:val="28"/>
-        </w:rPr>
-        <w:t>_</w:t>
-      </w:r>
-      <w:r>
-        <w:rPr>
-          <w:rFonts w:cstheme="minorHAnsi"/>
-          <w:b/>
-          <w:bCs/>
-          <w:sz w:val="28"/>
-          <w:szCs w:val="28"/>
-          <w:lang w:val="en-US"/>
-        </w:rPr>
-        <w:t>pending</w:t>
+        <w:t>mining</w:t>
       </w:r>
       <w:r>
         <w:rPr>
@@ -3628,852 +4389,11 @@
       <w:r>
         <w:rPr>
           <w:rFonts w:cstheme="minorHAnsi"/>
-          <w:sz w:val="28"/>
-          <w:szCs w:val="28"/>
-        </w:rPr>
-        <w:br/>
-      </w:r>
-      <w:r>
-        <w:rPr>
-          <w:rFonts w:cstheme="minorHAnsi"/>
-          <w:sz w:val="24"/>
-          <w:szCs w:val="24"/>
-        </w:rPr>
-        <w:t xml:space="preserve">προσθήκη </w:t>
-      </w:r>
-      <w:r>
-        <w:rPr>
-          <w:rFonts w:cstheme="minorHAnsi"/>
-          <w:sz w:val="24"/>
-          <w:szCs w:val="24"/>
-          <w:lang w:val="en-US"/>
-        </w:rPr>
-        <w:t>transactions</w:t>
-      </w:r>
-      <w:r>
-        <w:rPr>
-          <w:rFonts w:cstheme="minorHAnsi"/>
-          <w:sz w:val="24"/>
-          <w:szCs w:val="24"/>
-        </w:rPr>
-        <w:t xml:space="preserve"> ως </w:t>
-      </w:r>
-      <w:r>
-        <w:rPr>
-          <w:rFonts w:cstheme="minorHAnsi"/>
-          <w:sz w:val="24"/>
-          <w:szCs w:val="24"/>
-          <w:lang w:val="en-US"/>
-        </w:rPr>
-        <w:t>pending</w:t>
-      </w:r>
-      <w:r>
-        <w:rPr>
-          <w:rFonts w:cstheme="minorHAnsi"/>
-          <w:sz w:val="24"/>
-          <w:szCs w:val="24"/>
-        </w:rPr>
-        <w:br/>
-      </w:r>
-      <w:r>
-        <w:rPr>
-          <w:rFonts w:cstheme="minorHAnsi"/>
-          <w:sz w:val="28"/>
-          <w:szCs w:val="28"/>
-        </w:rPr>
-        <w:br/>
-        <w:t xml:space="preserve">∙ </w:t>
-      </w:r>
-      <w:r>
-        <w:rPr>
-          <w:rFonts w:cstheme="minorHAnsi"/>
-          <w:b/>
-          <w:bCs/>
-          <w:sz w:val="28"/>
-          <w:szCs w:val="28"/>
-          <w:lang w:val="en-US"/>
-        </w:rPr>
-        <w:t>remove</w:t>
-      </w:r>
-      <w:r>
-        <w:rPr>
-          <w:rFonts w:cstheme="minorHAnsi"/>
-          <w:b/>
-          <w:bCs/>
-          <w:sz w:val="28"/>
-          <w:szCs w:val="28"/>
-        </w:rPr>
-        <w:t>_</w:t>
-      </w:r>
-      <w:r>
-        <w:rPr>
-          <w:rFonts w:cstheme="minorHAnsi"/>
-          <w:b/>
-          <w:bCs/>
-          <w:sz w:val="28"/>
-          <w:szCs w:val="28"/>
-          <w:lang w:val="en-US"/>
-        </w:rPr>
-        <w:t>from</w:t>
-      </w:r>
-      <w:r>
-        <w:rPr>
-          <w:rFonts w:cstheme="minorHAnsi"/>
-          <w:b/>
-          <w:bCs/>
-          <w:sz w:val="28"/>
-          <w:szCs w:val="28"/>
-        </w:rPr>
-        <w:t>_</w:t>
-      </w:r>
-      <w:r>
-        <w:rPr>
-          <w:rFonts w:cstheme="minorHAnsi"/>
-          <w:b/>
-          <w:bCs/>
-          <w:sz w:val="28"/>
-          <w:szCs w:val="28"/>
-          <w:lang w:val="en-US"/>
-        </w:rPr>
-        <w:t>old</w:t>
-      </w:r>
-      <w:r>
-        <w:rPr>
-          <w:rFonts w:cstheme="minorHAnsi"/>
-          <w:b/>
-          <w:bCs/>
-          <w:sz w:val="28"/>
-          <w:szCs w:val="28"/>
-        </w:rPr>
-        <w:t>_</w:t>
-      </w:r>
-      <w:r>
-        <w:rPr>
-          <w:rFonts w:cstheme="minorHAnsi"/>
-          <w:b/>
-          <w:bCs/>
-          <w:sz w:val="28"/>
-          <w:szCs w:val="28"/>
-          <w:lang w:val="en-US"/>
-        </w:rPr>
-        <w:t>valid</w:t>
-      </w:r>
-      <w:r>
-        <w:rPr>
-          <w:rFonts w:cstheme="minorHAnsi"/>
-          <w:sz w:val="28"/>
-          <w:szCs w:val="28"/>
-        </w:rPr>
-        <w:t>()</w:t>
-      </w:r>
-      <w:r>
-        <w:rPr>
-          <w:rFonts w:cstheme="minorHAnsi"/>
-          <w:sz w:val="28"/>
-          <w:szCs w:val="28"/>
-        </w:rPr>
-        <w:br/>
-      </w:r>
-      <w:r>
-        <w:rPr>
-          <w:rFonts w:cstheme="minorHAnsi"/>
-          <w:sz w:val="28"/>
-          <w:szCs w:val="28"/>
-        </w:rPr>
-        <w:br/>
-        <w:t xml:space="preserve">∙ </w:t>
-      </w:r>
-      <w:r>
-        <w:rPr>
-          <w:rFonts w:cstheme="minorHAnsi"/>
-          <w:b/>
-          <w:bCs/>
-          <w:sz w:val="28"/>
-          <w:szCs w:val="28"/>
-          <w:lang w:val="en-US"/>
-        </w:rPr>
-        <w:t>add</w:t>
-      </w:r>
-      <w:r>
-        <w:rPr>
-          <w:rFonts w:cstheme="minorHAnsi"/>
-          <w:b/>
-          <w:bCs/>
-          <w:sz w:val="28"/>
-          <w:szCs w:val="28"/>
-        </w:rPr>
-        <w:t>_</w:t>
-      </w:r>
-      <w:r>
-        <w:rPr>
-          <w:rFonts w:cstheme="minorHAnsi"/>
-          <w:b/>
-          <w:bCs/>
-          <w:sz w:val="28"/>
-          <w:szCs w:val="28"/>
-          <w:lang w:val="en-US"/>
-        </w:rPr>
-        <w:t>transaction</w:t>
-      </w:r>
-      <w:r>
-        <w:rPr>
-          <w:rFonts w:cstheme="minorHAnsi"/>
-          <w:b/>
-          <w:bCs/>
-          <w:sz w:val="28"/>
-          <w:szCs w:val="28"/>
-        </w:rPr>
-        <w:t>_</w:t>
-      </w:r>
-      <w:r>
-        <w:rPr>
-          <w:rFonts w:cstheme="minorHAnsi"/>
-          <w:b/>
-          <w:bCs/>
-          <w:sz w:val="28"/>
-          <w:szCs w:val="28"/>
-          <w:lang w:val="en-US"/>
-        </w:rPr>
-        <w:t>to</w:t>
-      </w:r>
-      <w:r>
-        <w:rPr>
-          <w:rFonts w:cstheme="minorHAnsi"/>
-          <w:b/>
-          <w:bCs/>
-          <w:sz w:val="28"/>
-          <w:szCs w:val="28"/>
-        </w:rPr>
-        <w:t>_</w:t>
-      </w:r>
-      <w:r>
-        <w:rPr>
-          <w:rFonts w:cstheme="minorHAnsi"/>
-          <w:b/>
-          <w:bCs/>
-          <w:sz w:val="28"/>
-          <w:szCs w:val="28"/>
-          <w:lang w:val="en-US"/>
-        </w:rPr>
-        <w:t>validated</w:t>
-      </w:r>
-      <w:r>
-        <w:rPr>
-          <w:rFonts w:cstheme="minorHAnsi"/>
-          <w:sz w:val="28"/>
-          <w:szCs w:val="28"/>
-        </w:rPr>
-        <w:t>():</w:t>
-      </w:r>
-      <w:r>
-        <w:rPr>
-          <w:rFonts w:cstheme="minorHAnsi"/>
-          <w:sz w:val="28"/>
-          <w:szCs w:val="28"/>
-        </w:rPr>
-        <w:br/>
-      </w:r>
-      <w:r>
-        <w:rPr>
-          <w:rFonts w:cstheme="minorHAnsi"/>
-          <w:sz w:val="24"/>
-          <w:szCs w:val="24"/>
-        </w:rPr>
-        <w:t xml:space="preserve">προσθέτει </w:t>
-      </w:r>
-      <w:r>
-        <w:rPr>
-          <w:rFonts w:cstheme="minorHAnsi"/>
-          <w:sz w:val="24"/>
-          <w:szCs w:val="24"/>
-          <w:lang w:val="en-US"/>
-        </w:rPr>
-        <w:t>validated</w:t>
-      </w:r>
-      <w:r>
-        <w:rPr>
-          <w:rFonts w:cstheme="minorHAnsi"/>
-          <w:sz w:val="24"/>
-          <w:szCs w:val="24"/>
-        </w:rPr>
-        <w:t xml:space="preserve"> </w:t>
-      </w:r>
-      <w:r>
-        <w:rPr>
-          <w:rFonts w:cstheme="minorHAnsi"/>
-          <w:sz w:val="24"/>
-          <w:szCs w:val="24"/>
-          <w:lang w:val="en-US"/>
-        </w:rPr>
-        <w:t>transaction</w:t>
-      </w:r>
-      <w:r>
-        <w:rPr>
-          <w:rFonts w:cstheme="minorHAnsi"/>
-          <w:sz w:val="24"/>
-          <w:szCs w:val="24"/>
-        </w:rPr>
-        <w:t xml:space="preserve"> στη λίστα με τις </w:t>
-      </w:r>
-      <w:r>
-        <w:rPr>
-          <w:rFonts w:cstheme="minorHAnsi"/>
-          <w:sz w:val="24"/>
-          <w:szCs w:val="24"/>
-          <w:lang w:val="en-US"/>
-        </w:rPr>
-        <w:t>validated</w:t>
-      </w:r>
-      <w:r>
-        <w:rPr>
-          <w:rFonts w:cstheme="minorHAnsi"/>
-          <w:sz w:val="28"/>
-          <w:szCs w:val="28"/>
-        </w:rPr>
-        <w:br/>
-      </w:r>
-      <w:r>
-        <w:rPr>
-          <w:rFonts w:cstheme="minorHAnsi"/>
-          <w:sz w:val="28"/>
-          <w:szCs w:val="28"/>
-        </w:rPr>
-        <w:br/>
-        <w:t xml:space="preserve">∙ </w:t>
-      </w:r>
-      <w:r>
-        <w:rPr>
-          <w:rFonts w:cstheme="minorHAnsi"/>
-          <w:b/>
-          <w:bCs/>
-          <w:sz w:val="28"/>
-          <w:szCs w:val="28"/>
-          <w:lang w:val="en-US"/>
-        </w:rPr>
-        <w:t>receive</w:t>
-      </w:r>
-      <w:r>
-        <w:rPr>
-          <w:rFonts w:cstheme="minorHAnsi"/>
-          <w:b/>
-          <w:bCs/>
-          <w:sz w:val="28"/>
-          <w:szCs w:val="28"/>
-        </w:rPr>
-        <w:t>_</w:t>
-      </w:r>
-      <w:r>
-        <w:rPr>
-          <w:rFonts w:cstheme="minorHAnsi"/>
-          <w:b/>
-          <w:bCs/>
-          <w:sz w:val="28"/>
-          <w:szCs w:val="28"/>
-          <w:lang w:val="en-US"/>
-        </w:rPr>
-        <w:t>block</w:t>
-      </w:r>
-      <w:r>
-        <w:rPr>
-          <w:rFonts w:cstheme="minorHAnsi"/>
-          <w:sz w:val="28"/>
-          <w:szCs w:val="28"/>
-        </w:rPr>
-        <w:t>()</w:t>
-      </w:r>
-      <w:r>
-        <w:rPr>
-          <w:rFonts w:cstheme="minorHAnsi"/>
-          <w:sz w:val="28"/>
-          <w:szCs w:val="28"/>
-        </w:rPr>
-        <w:br/>
-      </w:r>
-      <w:r>
-        <w:rPr>
-          <w:rFonts w:cstheme="minorHAnsi"/>
-          <w:sz w:val="24"/>
-          <w:szCs w:val="24"/>
-        </w:rPr>
-        <w:t xml:space="preserve">λαμβάνει </w:t>
-      </w:r>
-      <w:r>
-        <w:rPr>
-          <w:rFonts w:cstheme="minorHAnsi"/>
-          <w:sz w:val="24"/>
-          <w:szCs w:val="24"/>
-          <w:lang w:val="en-US"/>
-        </w:rPr>
-        <w:t>block</w:t>
-      </w:r>
-      <w:r>
-        <w:rPr>
-          <w:rFonts w:cstheme="minorHAnsi"/>
-          <w:sz w:val="24"/>
-          <w:szCs w:val="24"/>
-        </w:rPr>
-        <w:t xml:space="preserve"> που έγινε </w:t>
-      </w:r>
-      <w:r>
-        <w:rPr>
-          <w:rFonts w:cstheme="minorHAnsi"/>
-          <w:sz w:val="24"/>
-          <w:szCs w:val="24"/>
-          <w:lang w:val="en-US"/>
-        </w:rPr>
-        <w:t>broadcasted</w:t>
-      </w:r>
-      <w:r>
-        <w:rPr>
-          <w:rFonts w:cstheme="minorHAnsi"/>
-          <w:sz w:val="28"/>
-          <w:szCs w:val="28"/>
-        </w:rPr>
-        <w:br/>
-      </w:r>
-      <w:r>
-        <w:rPr>
-          <w:rFonts w:cstheme="minorHAnsi"/>
-          <w:sz w:val="28"/>
-          <w:szCs w:val="28"/>
-        </w:rPr>
-        <w:br/>
-        <w:t xml:space="preserve">∙ </w:t>
-      </w:r>
-      <w:r>
-        <w:rPr>
-          <w:rFonts w:cstheme="minorHAnsi"/>
-          <w:b/>
-          <w:bCs/>
-          <w:sz w:val="28"/>
-          <w:szCs w:val="28"/>
-          <w:lang w:val="en-US"/>
-        </w:rPr>
-        <w:t>create</w:t>
-      </w:r>
-      <w:r>
-        <w:rPr>
-          <w:rFonts w:cstheme="minorHAnsi"/>
-          <w:b/>
-          <w:bCs/>
-          <w:sz w:val="28"/>
-          <w:szCs w:val="28"/>
-        </w:rPr>
-        <w:t>_</w:t>
-      </w:r>
-      <w:r>
-        <w:rPr>
-          <w:rFonts w:cstheme="minorHAnsi"/>
-          <w:b/>
-          <w:bCs/>
-          <w:sz w:val="28"/>
-          <w:szCs w:val="28"/>
-          <w:lang w:val="en-US"/>
-        </w:rPr>
-        <w:t>new</w:t>
-      </w:r>
-      <w:r>
-        <w:rPr>
-          <w:rFonts w:cstheme="minorHAnsi"/>
-          <w:b/>
-          <w:bCs/>
-          <w:sz w:val="28"/>
-          <w:szCs w:val="28"/>
-        </w:rPr>
-        <w:t>_</w:t>
-      </w:r>
-      <w:r>
-        <w:rPr>
-          <w:rFonts w:cstheme="minorHAnsi"/>
-          <w:b/>
-          <w:bCs/>
-          <w:sz w:val="28"/>
-          <w:szCs w:val="28"/>
-          <w:lang w:val="en-US"/>
-        </w:rPr>
-        <w:t>block</w:t>
-      </w:r>
-      <w:r>
-        <w:rPr>
-          <w:rFonts w:cstheme="minorHAnsi"/>
-          <w:sz w:val="28"/>
-          <w:szCs w:val="28"/>
-        </w:rPr>
-        <w:t>()</w:t>
-      </w:r>
-      <w:r>
-        <w:rPr>
-          <w:rFonts w:cstheme="minorHAnsi"/>
-          <w:sz w:val="28"/>
-          <w:szCs w:val="28"/>
-        </w:rPr>
-        <w:br/>
-      </w:r>
-      <w:r>
-        <w:rPr>
-          <w:rFonts w:cstheme="minorHAnsi"/>
-          <w:sz w:val="24"/>
-          <w:szCs w:val="24"/>
-        </w:rPr>
-        <w:t xml:space="preserve">δημιουργεί νέο </w:t>
-      </w:r>
-      <w:r>
-        <w:rPr>
-          <w:rFonts w:cstheme="minorHAnsi"/>
-          <w:sz w:val="24"/>
-          <w:szCs w:val="24"/>
-          <w:lang w:val="en-US"/>
-        </w:rPr>
-        <w:t>block</w:t>
-      </w:r>
-      <w:r>
-        <w:rPr>
-          <w:rFonts w:cstheme="minorHAnsi"/>
-          <w:sz w:val="28"/>
-          <w:szCs w:val="28"/>
-        </w:rPr>
-        <w:t xml:space="preserve"> </w:t>
-      </w:r>
-      <w:r>
-        <w:rPr>
-          <w:rFonts w:cstheme="minorHAnsi"/>
-          <w:sz w:val="28"/>
-          <w:szCs w:val="28"/>
-        </w:rPr>
-        <w:br/>
-      </w:r>
-      <w:r>
-        <w:rPr>
-          <w:rFonts w:cstheme="minorHAnsi"/>
-          <w:sz w:val="28"/>
-          <w:szCs w:val="28"/>
-        </w:rPr>
-        <w:br/>
-        <w:t xml:space="preserve">∙ </w:t>
-      </w:r>
-      <w:r>
-        <w:rPr>
-          <w:rFonts w:cstheme="minorHAnsi"/>
-          <w:b/>
-          <w:bCs/>
-          <w:sz w:val="28"/>
-          <w:szCs w:val="28"/>
-          <w:lang w:val="en-US"/>
-        </w:rPr>
-        <w:t>mine</w:t>
-      </w:r>
-      <w:r>
-        <w:rPr>
-          <w:rFonts w:cstheme="minorHAnsi"/>
-          <w:b/>
-          <w:bCs/>
-          <w:sz w:val="28"/>
-          <w:szCs w:val="28"/>
-        </w:rPr>
-        <w:t>_</w:t>
-      </w:r>
-      <w:r>
-        <w:rPr>
-          <w:rFonts w:cstheme="minorHAnsi"/>
-          <w:b/>
-          <w:bCs/>
-          <w:sz w:val="28"/>
-          <w:szCs w:val="28"/>
-          <w:lang w:val="en-US"/>
-        </w:rPr>
-        <w:t>block</w:t>
-      </w:r>
-      <w:r>
-        <w:rPr>
-          <w:rFonts w:cstheme="minorHAnsi"/>
-          <w:sz w:val="28"/>
-          <w:szCs w:val="28"/>
-        </w:rPr>
-        <w:t>()</w:t>
-      </w:r>
-      <w:r>
-        <w:rPr>
-          <w:rFonts w:cstheme="minorHAnsi"/>
-          <w:sz w:val="28"/>
-          <w:szCs w:val="28"/>
-        </w:rPr>
-        <w:br/>
-      </w:r>
-      <w:r>
-        <w:t xml:space="preserve">Η συνάρτηση αυτή καλείται μόλις </w:t>
-      </w:r>
-      <w:proofErr w:type="spellStart"/>
-      <w:r>
-        <w:t>capacity</w:t>
-      </w:r>
-      <w:proofErr w:type="spellEnd"/>
-      <w:r>
-        <w:t xml:space="preserve"> </w:t>
-      </w:r>
-      <w:proofErr w:type="spellStart"/>
-      <w:r>
-        <w:t>transactions</w:t>
-      </w:r>
-      <w:proofErr w:type="spellEnd"/>
-      <w:r>
-        <w:t xml:space="preserve"> έχουν ληφθεί και επαληθευτεί από κάποιον κόμβο και υλοποιεί το </w:t>
-      </w:r>
-      <w:proofErr w:type="spellStart"/>
-      <w:r>
-        <w:t>proof</w:t>
-      </w:r>
-      <w:proofErr w:type="spellEnd"/>
-      <w:r>
-        <w:t xml:space="preserve"> of </w:t>
-      </w:r>
-      <w:proofErr w:type="spellStart"/>
-      <w:r>
-        <w:t>work</w:t>
-      </w:r>
-      <w:proofErr w:type="spellEnd"/>
-      <w:r>
-        <w:t xml:space="preserve"> δοκιμάζοντας διαφορετικές τιμές της μεταβλητής </w:t>
-      </w:r>
-      <w:proofErr w:type="spellStart"/>
-      <w:r>
-        <w:t>nonce</w:t>
-      </w:r>
-      <w:proofErr w:type="spellEnd"/>
-      <w:r>
-        <w:t xml:space="preserve"> και </w:t>
-      </w:r>
-      <w:proofErr w:type="spellStart"/>
-      <w:r>
-        <w:t>hashάροντας</w:t>
-      </w:r>
-      <w:proofErr w:type="spellEnd"/>
-      <w:r>
-        <w:t xml:space="preserve"> το </w:t>
-      </w:r>
-      <w:proofErr w:type="spellStart"/>
-      <w:r>
-        <w:t>block</w:t>
-      </w:r>
-      <w:proofErr w:type="spellEnd"/>
-      <w:r>
-        <w:t xml:space="preserve"> μέχρι το </w:t>
-      </w:r>
-      <w:proofErr w:type="spellStart"/>
-      <w:r>
-        <w:t>hash</w:t>
-      </w:r>
-      <w:proofErr w:type="spellEnd"/>
-      <w:r>
-        <w:t xml:space="preserve"> που θα προκύψει να αρχίζει από έναν συγκεκριμένο αριθμό από μηδενικά. Ο αριθμός αυτός καθορίζεται από τη σταθερά </w:t>
-      </w:r>
-      <w:proofErr w:type="spellStart"/>
-      <w:r>
-        <w:t>difficulty</w:t>
-      </w:r>
-      <w:proofErr w:type="spellEnd"/>
-      <w:r>
-        <w:t>.</w:t>
-      </w:r>
-      <w:r>
-        <w:br/>
-      </w:r>
-      <w:r>
-        <w:rPr>
-          <w:rFonts w:cstheme="minorHAnsi"/>
-          <w:sz w:val="28"/>
-          <w:szCs w:val="28"/>
-        </w:rPr>
-        <w:br/>
-        <w:t xml:space="preserve">∙ </w:t>
-      </w:r>
-      <w:r>
-        <w:rPr>
-          <w:rFonts w:cstheme="minorHAnsi"/>
-          <w:b/>
-          <w:bCs/>
-          <w:sz w:val="28"/>
-          <w:szCs w:val="28"/>
-          <w:lang w:val="en-US"/>
-        </w:rPr>
-        <w:t>validate</w:t>
-      </w:r>
-      <w:r>
-        <w:rPr>
-          <w:rFonts w:cstheme="minorHAnsi"/>
-          <w:b/>
-          <w:bCs/>
-          <w:sz w:val="28"/>
-          <w:szCs w:val="28"/>
-        </w:rPr>
-        <w:t>_</w:t>
-      </w:r>
-      <w:r>
-        <w:rPr>
-          <w:rFonts w:cstheme="minorHAnsi"/>
-          <w:b/>
-          <w:bCs/>
-          <w:sz w:val="28"/>
-          <w:szCs w:val="28"/>
-          <w:lang w:val="en-US"/>
-        </w:rPr>
-        <w:t>block</w:t>
-      </w:r>
-      <w:r>
-        <w:rPr>
-          <w:rFonts w:cstheme="minorHAnsi"/>
-          <w:sz w:val="28"/>
-          <w:szCs w:val="28"/>
-        </w:rPr>
-        <w:t>()</w:t>
-      </w:r>
-      <w:r>
-        <w:rPr>
-          <w:rFonts w:cstheme="minorHAnsi"/>
-          <w:sz w:val="28"/>
-          <w:szCs w:val="28"/>
-        </w:rPr>
-        <w:br/>
-      </w:r>
-      <w:r>
-        <w:t>Αυτή η συνάρτηση κ</w:t>
-      </w:r>
-      <w:r>
-        <w:t xml:space="preserve">αλείται από τους </w:t>
-      </w:r>
-      <w:proofErr w:type="spellStart"/>
-      <w:r>
-        <w:t>nodes</w:t>
-      </w:r>
-      <w:proofErr w:type="spellEnd"/>
-      <w:r>
-        <w:t xml:space="preserve"> κατά τη λήψη ενός νέου </w:t>
-      </w:r>
-      <w:proofErr w:type="spellStart"/>
-      <w:r>
-        <w:t>block</w:t>
-      </w:r>
-      <w:proofErr w:type="spellEnd"/>
-      <w:r>
-        <w:t xml:space="preserve"> (εκτός του </w:t>
-      </w:r>
-      <w:proofErr w:type="spellStart"/>
-      <w:r>
-        <w:t>genesis</w:t>
-      </w:r>
-      <w:proofErr w:type="spellEnd"/>
-      <w:r>
-        <w:t xml:space="preserve"> </w:t>
-      </w:r>
-      <w:proofErr w:type="spellStart"/>
-      <w:r>
-        <w:t>block</w:t>
-      </w:r>
-      <w:proofErr w:type="spellEnd"/>
-      <w:r>
-        <w:t xml:space="preserve">). Επαληθεύεται ότι (a) το πεδίο </w:t>
-      </w:r>
-      <w:proofErr w:type="spellStart"/>
-      <w:r>
-        <w:t>current_hash</w:t>
-      </w:r>
-      <w:proofErr w:type="spellEnd"/>
-      <w:r>
-        <w:t xml:space="preserve"> είναι πράγματι σωστό και ότι (b) το πεδίο </w:t>
-      </w:r>
-      <w:proofErr w:type="spellStart"/>
-      <w:r>
-        <w:t>previous_hash</w:t>
-      </w:r>
-      <w:proofErr w:type="spellEnd"/>
-      <w:r>
-        <w:t xml:space="preserve"> ισούται πράγματι με το </w:t>
-      </w:r>
-      <w:proofErr w:type="spellStart"/>
-      <w:r>
-        <w:t>hash</w:t>
-      </w:r>
-      <w:proofErr w:type="spellEnd"/>
-      <w:r>
-        <w:t xml:space="preserve"> του προηγούμενου </w:t>
-      </w:r>
-      <w:proofErr w:type="spellStart"/>
-      <w:r>
-        <w:t>block</w:t>
-      </w:r>
-      <w:proofErr w:type="spellEnd"/>
-      <w:r>
-        <w:t>.</w:t>
-      </w:r>
-      <w:r>
-        <w:br/>
-      </w:r>
-      <w:r>
-        <w:rPr>
-          <w:rFonts w:cstheme="minorHAnsi"/>
-          <w:sz w:val="28"/>
-          <w:szCs w:val="28"/>
-        </w:rPr>
-        <w:br/>
-        <w:t xml:space="preserve">∙ </w:t>
-      </w:r>
-      <w:proofErr w:type="spellStart"/>
-      <w:r>
-        <w:rPr>
-          <w:rFonts w:cstheme="minorHAnsi"/>
-          <w:b/>
-          <w:bCs/>
-          <w:sz w:val="28"/>
-          <w:szCs w:val="28"/>
-          <w:lang w:val="en-US"/>
-        </w:rPr>
-        <w:t>init</w:t>
-      </w:r>
-      <w:proofErr w:type="spellEnd"/>
-      <w:r>
-        <w:rPr>
-          <w:rFonts w:cstheme="minorHAnsi"/>
-          <w:b/>
-          <w:bCs/>
-          <w:sz w:val="28"/>
-          <w:szCs w:val="28"/>
-        </w:rPr>
-        <w:t>_</w:t>
-      </w:r>
-      <w:r>
-        <w:rPr>
-          <w:rFonts w:cstheme="minorHAnsi"/>
-          <w:b/>
-          <w:bCs/>
-          <w:sz w:val="28"/>
-          <w:szCs w:val="28"/>
-          <w:lang w:val="en-US"/>
-        </w:rPr>
-        <w:t>mining</w:t>
-      </w:r>
-      <w:r>
-        <w:rPr>
-          <w:rFonts w:cstheme="minorHAnsi"/>
-          <w:sz w:val="28"/>
-          <w:szCs w:val="28"/>
-        </w:rPr>
-        <w:t>()</w:t>
-      </w:r>
-      <w:r>
-        <w:rPr>
-          <w:rFonts w:cstheme="minorHAnsi"/>
-          <w:sz w:val="24"/>
-          <w:szCs w:val="24"/>
-        </w:rPr>
-        <w:br/>
-        <w:t>δημιουργε</w:t>
-      </w:r>
-      <w:r>
-        <w:rPr>
-          <w:rFonts w:cstheme="minorHAnsi"/>
-          <w:sz w:val="24"/>
-          <w:szCs w:val="24"/>
-        </w:rPr>
-        <w:t xml:space="preserve">ί </w:t>
+          <w:sz w:val="24"/>
+          <w:szCs w:val="24"/>
+        </w:rPr>
+        <w:br/>
+        <w:t xml:space="preserve">δημιουργεί </w:t>
       </w:r>
       <w:r>
         <w:rPr>
@@ -4661,13 +4581,7 @@
         <w:rPr>
           <w:rFonts w:cstheme="minorHAnsi"/>
         </w:rPr>
-        <w:t xml:space="preserve"> και το προσθέτει αν είναι</w:t>
-      </w:r>
-      <w:r>
-        <w:rPr>
-          <w:rFonts w:cstheme="minorHAnsi"/>
-        </w:rPr>
-        <w:t xml:space="preserve"> έγκυρο. Ελέγχει τέλος εκτός του </w:t>
+        <w:t xml:space="preserve"> και το προσθέτει αν είναι έγκυρο. Ελέγχει τέλος εκτός του </w:t>
       </w:r>
       <w:proofErr w:type="spellStart"/>
       <w:r>
@@ -4765,13 +4679,7 @@
         <w:rPr>
           <w:rFonts w:cstheme="minorHAnsi"/>
         </w:rPr>
-        <w:t xml:space="preserve"> ενό</w:t>
-      </w:r>
-      <w:r>
-        <w:rPr>
-          <w:rFonts w:cstheme="minorHAnsi"/>
-        </w:rPr>
-        <w:t xml:space="preserve">ς </w:t>
+        <w:t xml:space="preserve"> ενός </w:t>
       </w:r>
       <w:proofErr w:type="spellStart"/>
       <w:r>
@@ -5007,10 +4915,7 @@
       </w:r>
       <w:proofErr w:type="spellEnd"/>
       <w:r>
-        <w:t xml:space="preserve"> κόμβο. Στην πρα</w:t>
-      </w:r>
-      <w:r>
-        <w:t xml:space="preserve">γματικότητα καλείται η </w:t>
+        <w:t xml:space="preserve"> κόμβο. Στην πραγματικότητα καλείται η </w:t>
       </w:r>
       <w:proofErr w:type="spellStart"/>
       <w:r>
@@ -5138,10 +5043,7 @@
       </w:r>
       <w:proofErr w:type="spellEnd"/>
       <w:r>
-        <w:t xml:space="preserve"> του προηγού</w:t>
-      </w:r>
-      <w:r>
-        <w:t xml:space="preserve">μενου </w:t>
+        <w:t xml:space="preserve"> του προηγούμενου </w:t>
       </w:r>
       <w:proofErr w:type="spellStart"/>
       <w:r>
@@ -5202,15 +5104,7 @@
           <w:lang w:val="en-US"/>
         </w:rPr>
         <w:br/>
-        <w:t xml:space="preserve">- </w:t>
-      </w:r>
-      <w:r>
-        <w:rPr>
-          <w:sz w:val="28"/>
-          <w:szCs w:val="28"/>
-          <w:lang w:val="en-US"/>
-        </w:rPr>
-        <w:t>private key</w:t>
+        <w:t>- private key</w:t>
       </w:r>
       <w:r>
         <w:rPr>
@@ -5265,15 +5159,7 @@
           <w:sz w:val="28"/>
           <w:szCs w:val="28"/>
         </w:rPr>
-        <w:t>∙</w:t>
-      </w:r>
-      <w:r>
-        <w:rPr>
-          <w:rFonts w:cstheme="minorHAnsi"/>
-          <w:sz w:val="28"/>
-          <w:szCs w:val="28"/>
-        </w:rPr>
-        <w:t xml:space="preserve"> </w:t>
+        <w:t xml:space="preserve">∙ </w:t>
       </w:r>
       <w:r>
         <w:rPr>
@@ -5471,15 +5357,7 @@
           <w:sz w:val="24"/>
           <w:szCs w:val="24"/>
         </w:rPr>
-        <w:t>25</w:t>
-      </w:r>
-      <w:r>
-        <w:rPr>
-          <w:rFonts w:eastAsia="ArialMT" w:cs="ArialMT"/>
-          <w:sz w:val="24"/>
-          <w:szCs w:val="24"/>
-        </w:rPr>
-        <w:t>6)</w:t>
+        <w:t>256)</w:t>
       </w:r>
       <w:r>
         <w:rPr>
@@ -5831,15 +5709,7 @@
           <w:szCs w:val="28"/>
         </w:rPr>
         <w:lastRenderedPageBreak/>
-        <w:t>∙</w:t>
-      </w:r>
-      <w:r>
-        <w:rPr>
-          <w:rFonts w:cstheme="minorHAnsi"/>
-          <w:sz w:val="28"/>
-          <w:szCs w:val="28"/>
-        </w:rPr>
-        <w:t xml:space="preserve"> </w:t>
+        <w:t xml:space="preserve">∙ </w:t>
       </w:r>
       <w:proofErr w:type="spellStart"/>
       <w:r>
@@ -6113,14 +5983,7 @@
           <w:szCs w:val="28"/>
         </w:rPr>
         <w:br/>
-        <w:t>καλεί</w:t>
-      </w:r>
-      <w:r>
-        <w:rPr>
-          <w:sz w:val="28"/>
-          <w:szCs w:val="28"/>
-        </w:rPr>
-        <w:t xml:space="preserve">ται από το </w:t>
+        <w:t xml:space="preserve">καλείται από το </w:t>
       </w:r>
       <w:r>
         <w:rPr>
@@ -6816,15 +6679,7 @@
           <w:szCs w:val="28"/>
           <w:lang w:val="en-US"/>
         </w:rPr>
-        <w:t>input</w:t>
-      </w:r>
-      <w:r>
-        <w:rPr>
-          <w:sz w:val="28"/>
-          <w:szCs w:val="28"/>
-          <w:lang w:val="en-US"/>
-        </w:rPr>
-        <w:t>s</w:t>
+        <w:t>inputs</w:t>
       </w:r>
       <w:r>
         <w:rPr>
@@ -6909,15 +6764,7 @@
           <w:sz w:val="28"/>
           <w:szCs w:val="28"/>
         </w:rPr>
-        <w:t>∙</w:t>
-      </w:r>
-      <w:r>
-        <w:rPr>
-          <w:rFonts w:cstheme="minorHAnsi"/>
-          <w:sz w:val="28"/>
-          <w:szCs w:val="28"/>
-        </w:rPr>
-        <w:t xml:space="preserve"> </w:t>
+        <w:t xml:space="preserve">∙ </w:t>
       </w:r>
       <w:r>
         <w:rPr>
@@ -7260,7 +7107,6 @@
           <w:sz w:val="28"/>
           <w:szCs w:val="28"/>
           <w:u w:val="single"/>
-          <w:lang w:val="en-US"/>
         </w:rPr>
       </w:pPr>
       <w:r>
@@ -7288,30 +7134,16 @@
     </w:p>
     <w:p>
       <w:pPr>
-        <w:rPr>
-          <w:sz w:val="28"/>
-          <w:szCs w:val="28"/>
-          <w:lang w:val="en-US"/>
+        <w:pBdr>
+          <w:left w:val="single" w:sz="4" w:space="4" w:color="auto"/>
+        </w:pBdr>
+        <w:shd w:val="clear" w:color="auto" w:fill="DEEAF6" w:themeFill="accent1" w:themeFillTint="33"/>
+        <w:spacing w:after="0"/>
+        <w:rPr>
+          <w:sz w:val="28"/>
+          <w:szCs w:val="28"/>
         </w:rPr>
       </w:pPr>
-      <w:r>
-        <w:rPr>
-          <w:rFonts w:cstheme="minorHAnsi"/>
-          <w:sz w:val="28"/>
-          <w:szCs w:val="28"/>
-          <w:lang w:val="en-US"/>
-        </w:rPr>
-        <w:t>∙</w:t>
-      </w:r>
-      <w:r>
-        <w:rPr>
-          <w:rFonts w:cstheme="minorHAnsi"/>
-          <w:sz w:val="28"/>
-          <w:szCs w:val="28"/>
-          <w:lang w:val="en-US"/>
-        </w:rPr>
-        <w:t xml:space="preserve"> </w:t>
-      </w:r>
       <w:proofErr w:type="spellStart"/>
       <w:r>
         <w:rPr>
@@ -7321,7 +7153,17 @@
           <w:szCs w:val="28"/>
           <w:lang w:val="en-US"/>
         </w:rPr>
-        <w:t>init_</w:t>
+        <w:t>init</w:t>
+      </w:r>
+      <w:proofErr w:type="spellEnd"/>
+      <w:r>
+        <w:rPr>
+          <w:b/>
+          <w:bCs/>
+          <w:sz w:val="28"/>
+          <w:szCs w:val="28"/>
+        </w:rPr>
+        <w:t>_</w:t>
       </w:r>
       <w:proofErr w:type="gramStart"/>
       <w:r>
@@ -7334,12 +7176,10 @@
         </w:rPr>
         <w:t>connection</w:t>
       </w:r>
-      <w:proofErr w:type="spellEnd"/>
-      <w:r>
-        <w:rPr>
-          <w:sz w:val="28"/>
-          <w:szCs w:val="28"/>
-          <w:lang w:val="en-US"/>
+      <w:r>
+        <w:rPr>
+          <w:sz w:val="28"/>
+          <w:szCs w:val="28"/>
         </w:rPr>
         <w:t>(</w:t>
       </w:r>
@@ -7348,377 +7188,46 @@
         <w:rPr>
           <w:sz w:val="28"/>
           <w:szCs w:val="28"/>
-          <w:lang w:val="en-US"/>
         </w:rPr>
         <w:t>):</w:t>
-      </w:r>
-      <w:r>
-        <w:rPr>
-          <w:sz w:val="28"/>
-          <w:szCs w:val="28"/>
-          <w:lang w:val="en-US"/>
-        </w:rPr>
-        <w:br/>
-      </w:r>
-      <w:r>
-        <w:rPr>
-          <w:sz w:val="24"/>
-          <w:szCs w:val="24"/>
-        </w:rPr>
-        <w:t>καλεί</w:t>
-      </w:r>
-      <w:r>
-        <w:rPr>
-          <w:sz w:val="24"/>
-          <w:szCs w:val="24"/>
-          <w:lang w:val="en-US"/>
-        </w:rPr>
-        <w:t xml:space="preserve"> </w:t>
-      </w:r>
-      <w:r>
-        <w:rPr>
-          <w:sz w:val="24"/>
-          <w:szCs w:val="24"/>
-        </w:rPr>
-        <w:t>τη</w:t>
-      </w:r>
-      <w:r>
-        <w:rPr>
-          <w:sz w:val="24"/>
-          <w:szCs w:val="24"/>
-          <w:lang w:val="en-US"/>
-        </w:rPr>
-        <w:t xml:space="preserve"> </w:t>
-      </w:r>
-      <w:proofErr w:type="spellStart"/>
-      <w:r>
-        <w:rPr>
-          <w:sz w:val="24"/>
-          <w:szCs w:val="24"/>
-          <w:lang w:val="en-US"/>
-        </w:rPr>
-        <w:t>create_genesis_transaction</w:t>
-      </w:r>
-      <w:proofErr w:type="spellEnd"/>
-      <w:r>
-        <w:rPr>
-          <w:sz w:val="24"/>
-          <w:szCs w:val="24"/>
-          <w:lang w:val="en-US"/>
-        </w:rPr>
-        <w:t xml:space="preserve">() </w:t>
-      </w:r>
-      <w:r>
-        <w:rPr>
-          <w:sz w:val="24"/>
-          <w:szCs w:val="24"/>
-        </w:rPr>
-        <w:t>για</w:t>
-      </w:r>
-      <w:r>
-        <w:rPr>
-          <w:sz w:val="24"/>
-          <w:szCs w:val="24"/>
-          <w:lang w:val="en-US"/>
-        </w:rPr>
-        <w:t xml:space="preserve"> </w:t>
-      </w:r>
-      <w:r>
-        <w:rPr>
-          <w:sz w:val="24"/>
-          <w:szCs w:val="24"/>
-        </w:rPr>
-        <w:t>να</w:t>
-      </w:r>
-      <w:r>
-        <w:rPr>
-          <w:sz w:val="24"/>
-          <w:szCs w:val="24"/>
-          <w:lang w:val="en-US"/>
-        </w:rPr>
-        <w:t xml:space="preserve"> </w:t>
-      </w:r>
-      <w:r>
-        <w:rPr>
-          <w:sz w:val="24"/>
-          <w:szCs w:val="24"/>
-        </w:rPr>
-        <w:t>δημιουργηθεί</w:t>
-      </w:r>
-      <w:r>
-        <w:rPr>
-          <w:sz w:val="24"/>
-          <w:szCs w:val="24"/>
-          <w:lang w:val="en-US"/>
-        </w:rPr>
-        <w:t xml:space="preserve"> </w:t>
-      </w:r>
-      <w:r>
-        <w:rPr>
-          <w:sz w:val="24"/>
-          <w:szCs w:val="24"/>
-        </w:rPr>
-        <w:t>το</w:t>
-      </w:r>
-      <w:r>
-        <w:rPr>
-          <w:sz w:val="24"/>
-          <w:szCs w:val="24"/>
-          <w:lang w:val="en-US"/>
-        </w:rPr>
-        <w:t xml:space="preserve"> genesis block =&gt; </w:t>
-      </w:r>
-      <w:r>
-        <w:rPr>
-          <w:sz w:val="24"/>
-          <w:szCs w:val="24"/>
-        </w:rPr>
-        <w:t>τον</w:t>
-      </w:r>
-      <w:r>
-        <w:rPr>
-          <w:sz w:val="24"/>
-          <w:szCs w:val="24"/>
-          <w:lang w:val="en-US"/>
-        </w:rPr>
-        <w:t xml:space="preserve"> </w:t>
-      </w:r>
-      <w:r>
-        <w:rPr>
-          <w:sz w:val="24"/>
-          <w:szCs w:val="24"/>
-        </w:rPr>
-        <w:t>προσθέτει</w:t>
-      </w:r>
-      <w:r>
-        <w:rPr>
-          <w:sz w:val="24"/>
-          <w:szCs w:val="24"/>
-          <w:lang w:val="en-US"/>
-        </w:rPr>
-        <w:t xml:space="preserve"> </w:t>
-      </w:r>
-      <w:r>
-        <w:rPr>
-          <w:sz w:val="24"/>
-          <w:szCs w:val="24"/>
-        </w:rPr>
-        <w:t>στο</w:t>
-      </w:r>
-      <w:r>
-        <w:rPr>
-          <w:sz w:val="24"/>
-          <w:szCs w:val="24"/>
-          <w:lang w:val="en-US"/>
-        </w:rPr>
-        <w:t xml:space="preserve"> chain </w:t>
-      </w:r>
-      <w:r>
-        <w:rPr>
-          <w:sz w:val="24"/>
-          <w:szCs w:val="24"/>
-        </w:rPr>
-        <w:t>με</w:t>
-      </w:r>
-      <w:r>
-        <w:rPr>
-          <w:sz w:val="24"/>
-          <w:szCs w:val="24"/>
-          <w:lang w:val="en-US"/>
-        </w:rPr>
-        <w:t xml:space="preserve"> </w:t>
-      </w:r>
-      <w:r>
-        <w:rPr>
-          <w:sz w:val="24"/>
-          <w:szCs w:val="24"/>
-        </w:rPr>
-        <w:t>τη</w:t>
-      </w:r>
-      <w:r>
-        <w:rPr>
-          <w:sz w:val="24"/>
-          <w:szCs w:val="24"/>
-          <w:lang w:val="en-US"/>
-        </w:rPr>
-        <w:t xml:space="preserve"> </w:t>
-      </w:r>
-      <w:proofErr w:type="spellStart"/>
-      <w:r>
-        <w:rPr>
-          <w:sz w:val="24"/>
-          <w:szCs w:val="24"/>
-          <w:lang w:val="en-US"/>
-        </w:rPr>
-        <w:t>create_blockchain</w:t>
-      </w:r>
-      <w:proofErr w:type="spellEnd"/>
-      <w:r>
-        <w:rPr>
-          <w:sz w:val="24"/>
-          <w:szCs w:val="24"/>
-          <w:lang w:val="en-US"/>
-        </w:rPr>
-        <w:t xml:space="preserve">() =&gt; </w:t>
-      </w:r>
-      <w:r>
-        <w:rPr>
-          <w:sz w:val="24"/>
-          <w:szCs w:val="24"/>
-        </w:rPr>
-        <w:t>εισάγεται</w:t>
-      </w:r>
-      <w:r>
-        <w:rPr>
-          <w:sz w:val="24"/>
-          <w:szCs w:val="24"/>
-          <w:lang w:val="en-US"/>
-        </w:rPr>
-        <w:t xml:space="preserve"> </w:t>
-      </w:r>
-      <w:r>
-        <w:rPr>
-          <w:sz w:val="24"/>
-          <w:szCs w:val="24"/>
-        </w:rPr>
-        <w:t>στο</w:t>
-      </w:r>
-      <w:r>
-        <w:rPr>
-          <w:sz w:val="24"/>
-          <w:szCs w:val="24"/>
-          <w:lang w:val="en-US"/>
-        </w:rPr>
-        <w:t xml:space="preserve"> cluster </w:t>
-      </w:r>
-      <w:r>
-        <w:rPr>
-          <w:sz w:val="24"/>
-          <w:szCs w:val="24"/>
-        </w:rPr>
-        <w:t>με</w:t>
-      </w:r>
-      <w:r>
-        <w:rPr>
-          <w:sz w:val="24"/>
-          <w:szCs w:val="24"/>
-          <w:lang w:val="en-US"/>
-        </w:rPr>
-        <w:t xml:space="preserve"> </w:t>
-      </w:r>
-      <w:proofErr w:type="spellStart"/>
-      <w:r>
-        <w:rPr>
-          <w:sz w:val="24"/>
-          <w:szCs w:val="24"/>
-          <w:lang w:val="en-US"/>
-        </w:rPr>
-        <w:t>register_node_to_ring</w:t>
-      </w:r>
-      <w:proofErr w:type="spellEnd"/>
-      <w:r>
-        <w:rPr>
-          <w:sz w:val="24"/>
-          <w:szCs w:val="24"/>
-          <w:lang w:val="en-US"/>
-        </w:rPr>
-        <w:t>()</w:t>
-      </w:r>
-      <w:r>
-        <w:rPr>
-          <w:sz w:val="28"/>
-          <w:szCs w:val="28"/>
-          <w:lang w:val="en-US"/>
-        </w:rPr>
-        <w:t xml:space="preserve">  </w:t>
       </w:r>
     </w:p>
     <w:p>
       <w:pPr>
-        <w:rPr>
-          <w:sz w:val="28"/>
-          <w:szCs w:val="28"/>
-          <w:lang w:val="en-US"/>
+        <w:pBdr>
+          <w:left w:val="single" w:sz="4" w:space="4" w:color="auto"/>
+        </w:pBdr>
+        <w:shd w:val="clear" w:color="auto" w:fill="DEEAF6" w:themeFill="accent1" w:themeFillTint="33"/>
+        <w:rPr>
+          <w:sz w:val="28"/>
+          <w:szCs w:val="28"/>
         </w:rPr>
       </w:pPr>
       <w:r>
         <w:rPr>
-          <w:rFonts w:cstheme="minorHAnsi"/>
-          <w:sz w:val="28"/>
-          <w:szCs w:val="28"/>
-          <w:lang w:val="en-US"/>
-        </w:rPr>
-        <w:t>∙</w:t>
-      </w:r>
-      <w:r>
-        <w:rPr>
-          <w:rFonts w:cstheme="minorHAnsi"/>
-          <w:sz w:val="28"/>
-          <w:szCs w:val="28"/>
-          <w:lang w:val="en-US"/>
+          <w:sz w:val="24"/>
+          <w:szCs w:val="24"/>
+        </w:rPr>
+        <w:t>καλεί</w:t>
+      </w:r>
+      <w:r>
+        <w:rPr>
+          <w:sz w:val="24"/>
+          <w:szCs w:val="24"/>
         </w:rPr>
         <w:t xml:space="preserve"> </w:t>
       </w:r>
-      <w:proofErr w:type="spellStart"/>
-      <w:r>
-        <w:rPr>
-          <w:b/>
-          <w:bCs/>
-          <w:sz w:val="28"/>
-          <w:szCs w:val="28"/>
-          <w:lang w:val="en-US"/>
-        </w:rPr>
-        <w:t>connect_node_</w:t>
-      </w:r>
-      <w:proofErr w:type="gramStart"/>
-      <w:r>
-        <w:rPr>
-          <w:b/>
-          <w:bCs/>
-          <w:sz w:val="28"/>
-          <w:szCs w:val="28"/>
-          <w:lang w:val="en-US"/>
-        </w:rPr>
-        <w:t>request</w:t>
-      </w:r>
-      <w:proofErr w:type="spellEnd"/>
-      <w:r>
-        <w:rPr>
-          <w:sz w:val="28"/>
-          <w:szCs w:val="28"/>
-          <w:lang w:val="en-US"/>
-        </w:rPr>
-        <w:t>(</w:t>
-      </w:r>
-      <w:proofErr w:type="gramEnd"/>
-      <w:r>
-        <w:rPr>
-          <w:sz w:val="28"/>
-          <w:szCs w:val="28"/>
-          <w:lang w:val="en-US"/>
-        </w:rPr>
-        <w:t>):</w:t>
-      </w:r>
-      <w:r>
-        <w:rPr>
-          <w:sz w:val="28"/>
-          <w:szCs w:val="28"/>
-          <w:lang w:val="en-US"/>
-        </w:rPr>
-        <w:br/>
-      </w:r>
-      <w:r>
-        <w:rPr>
-          <w:sz w:val="24"/>
-          <w:szCs w:val="24"/>
-        </w:rPr>
-        <w:t>αίτημα</w:t>
-      </w:r>
-      <w:r>
-        <w:rPr>
-          <w:sz w:val="24"/>
-          <w:szCs w:val="24"/>
-          <w:lang w:val="en-US"/>
+      <w:r>
+        <w:rPr>
+          <w:sz w:val="24"/>
+          <w:szCs w:val="24"/>
+        </w:rPr>
+        <w:t>τη</w:t>
+      </w:r>
+      <w:r>
+        <w:rPr>
+          <w:sz w:val="24"/>
+          <w:szCs w:val="24"/>
         </w:rPr>
         <w:t xml:space="preserve"> </w:t>
       </w:r>
@@ -7726,14 +7235,58 @@
         <w:rPr>
           <w:sz w:val="24"/>
           <w:szCs w:val="24"/>
-        </w:rPr>
-        <w:t>σύνδεσης</w:t>
-      </w:r>
-      <w:r>
-        <w:rPr>
-          <w:sz w:val="24"/>
-          <w:szCs w:val="24"/>
-          <w:lang w:val="en-US"/>
+          <w:lang w:val="en-US"/>
+        </w:rPr>
+        <w:t>create</w:t>
+      </w:r>
+      <w:r>
+        <w:rPr>
+          <w:sz w:val="24"/>
+          <w:szCs w:val="24"/>
+        </w:rPr>
+        <w:t>_</w:t>
+      </w:r>
+      <w:r>
+        <w:rPr>
+          <w:sz w:val="24"/>
+          <w:szCs w:val="24"/>
+          <w:lang w:val="en-US"/>
+        </w:rPr>
+        <w:t>genesis</w:t>
+      </w:r>
+      <w:r>
+        <w:rPr>
+          <w:sz w:val="24"/>
+          <w:szCs w:val="24"/>
+        </w:rPr>
+        <w:t>_</w:t>
+      </w:r>
+      <w:r>
+        <w:rPr>
+          <w:sz w:val="24"/>
+          <w:szCs w:val="24"/>
+          <w:lang w:val="en-US"/>
+        </w:rPr>
+        <w:t>transaction</w:t>
+      </w:r>
+      <w:r>
+        <w:rPr>
+          <w:sz w:val="24"/>
+          <w:szCs w:val="24"/>
+        </w:rPr>
+        <w:t xml:space="preserve">() </w:t>
+      </w:r>
+      <w:r>
+        <w:rPr>
+          <w:sz w:val="24"/>
+          <w:szCs w:val="24"/>
+        </w:rPr>
+        <w:t>για</w:t>
+      </w:r>
+      <w:r>
+        <w:rPr>
+          <w:sz w:val="24"/>
+          <w:szCs w:val="24"/>
         </w:rPr>
         <w:t xml:space="preserve"> </w:t>
       </w:r>
@@ -7742,15 +7295,100 @@
           <w:sz w:val="24"/>
           <w:szCs w:val="24"/>
         </w:rPr>
-        <w:t>συγκεκριμένου</w:t>
-      </w:r>
-      <w:r>
-        <w:rPr>
-          <w:sz w:val="24"/>
-          <w:szCs w:val="24"/>
-          <w:lang w:val="en-US"/>
-        </w:rPr>
-        <w:t xml:space="preserve"> node </w:t>
+        <w:t>να</w:t>
+      </w:r>
+      <w:r>
+        <w:rPr>
+          <w:sz w:val="24"/>
+          <w:szCs w:val="24"/>
+        </w:rPr>
+        <w:t xml:space="preserve"> </w:t>
+      </w:r>
+      <w:r>
+        <w:rPr>
+          <w:sz w:val="24"/>
+          <w:szCs w:val="24"/>
+        </w:rPr>
+        <w:t>δημιουργηθεί</w:t>
+      </w:r>
+      <w:r>
+        <w:rPr>
+          <w:sz w:val="24"/>
+          <w:szCs w:val="24"/>
+        </w:rPr>
+        <w:t xml:space="preserve"> </w:t>
+      </w:r>
+      <w:r>
+        <w:rPr>
+          <w:sz w:val="24"/>
+          <w:szCs w:val="24"/>
+        </w:rPr>
+        <w:t>το</w:t>
+      </w:r>
+      <w:r>
+        <w:rPr>
+          <w:sz w:val="24"/>
+          <w:szCs w:val="24"/>
+        </w:rPr>
+        <w:t xml:space="preserve"> </w:t>
+      </w:r>
+      <w:r>
+        <w:rPr>
+          <w:sz w:val="24"/>
+          <w:szCs w:val="24"/>
+          <w:lang w:val="en-US"/>
+        </w:rPr>
+        <w:t>genesis</w:t>
+      </w:r>
+      <w:r>
+        <w:rPr>
+          <w:sz w:val="24"/>
+          <w:szCs w:val="24"/>
+        </w:rPr>
+        <w:t xml:space="preserve"> </w:t>
+      </w:r>
+      <w:r>
+        <w:rPr>
+          <w:sz w:val="24"/>
+          <w:szCs w:val="24"/>
+          <w:lang w:val="en-US"/>
+        </w:rPr>
+        <w:t>block</w:t>
+      </w:r>
+      <w:r>
+        <w:rPr>
+          <w:sz w:val="24"/>
+          <w:szCs w:val="24"/>
+        </w:rPr>
+        <w:t xml:space="preserve"> =&gt; </w:t>
+      </w:r>
+      <w:r>
+        <w:rPr>
+          <w:sz w:val="24"/>
+          <w:szCs w:val="24"/>
+        </w:rPr>
+        <w:t>τον</w:t>
+      </w:r>
+      <w:r>
+        <w:rPr>
+          <w:sz w:val="24"/>
+          <w:szCs w:val="24"/>
+        </w:rPr>
+        <w:t xml:space="preserve"> </w:t>
+      </w:r>
+      <w:r>
+        <w:rPr>
+          <w:sz w:val="24"/>
+          <w:szCs w:val="24"/>
+        </w:rPr>
+        <w:t>προσθέτει</w:t>
+      </w:r>
+      <w:r>
+        <w:rPr>
+          <w:sz w:val="24"/>
+          <w:szCs w:val="24"/>
+        </w:rPr>
+        <w:t xml:space="preserve"> </w:t>
       </w:r>
       <w:r>
         <w:rPr>
@@ -7763,389 +7401,749 @@
         <w:rPr>
           <w:sz w:val="24"/>
           <w:szCs w:val="24"/>
-          <w:lang w:val="en-US"/>
-        </w:rPr>
-        <w:t xml:space="preserve"> cluster</w:t>
+        </w:rPr>
+        <w:t xml:space="preserve"> </w:t>
+      </w:r>
+      <w:r>
+        <w:rPr>
+          <w:sz w:val="24"/>
+          <w:szCs w:val="24"/>
+          <w:lang w:val="en-US"/>
+        </w:rPr>
+        <w:t>chain</w:t>
+      </w:r>
+      <w:r>
+        <w:rPr>
+          <w:sz w:val="24"/>
+          <w:szCs w:val="24"/>
+        </w:rPr>
+        <w:t xml:space="preserve"> </w:t>
+      </w:r>
+      <w:r>
+        <w:rPr>
+          <w:sz w:val="24"/>
+          <w:szCs w:val="24"/>
+        </w:rPr>
+        <w:t>με</w:t>
+      </w:r>
+      <w:r>
+        <w:rPr>
+          <w:sz w:val="24"/>
+          <w:szCs w:val="24"/>
+        </w:rPr>
+        <w:t xml:space="preserve"> </w:t>
+      </w:r>
+      <w:r>
+        <w:rPr>
+          <w:sz w:val="24"/>
+          <w:szCs w:val="24"/>
+        </w:rPr>
+        <w:t>τη</w:t>
+      </w:r>
+      <w:r>
+        <w:rPr>
+          <w:sz w:val="24"/>
+          <w:szCs w:val="24"/>
+        </w:rPr>
+        <w:t xml:space="preserve"> </w:t>
+      </w:r>
+      <w:r>
+        <w:rPr>
+          <w:sz w:val="24"/>
+          <w:szCs w:val="24"/>
+          <w:lang w:val="en-US"/>
+        </w:rPr>
+        <w:t>create</w:t>
+      </w:r>
+      <w:r>
+        <w:rPr>
+          <w:sz w:val="24"/>
+          <w:szCs w:val="24"/>
+        </w:rPr>
+        <w:t>_</w:t>
+      </w:r>
+      <w:r>
+        <w:rPr>
+          <w:sz w:val="24"/>
+          <w:szCs w:val="24"/>
+          <w:lang w:val="en-US"/>
+        </w:rPr>
+        <w:t>blockchain</w:t>
+      </w:r>
+      <w:r>
+        <w:rPr>
+          <w:sz w:val="24"/>
+          <w:szCs w:val="24"/>
+        </w:rPr>
+        <w:t xml:space="preserve">() =&gt; </w:t>
+      </w:r>
+      <w:r>
+        <w:rPr>
+          <w:sz w:val="24"/>
+          <w:szCs w:val="24"/>
+        </w:rPr>
+        <w:t>εισάγεται</w:t>
+      </w:r>
+      <w:r>
+        <w:rPr>
+          <w:sz w:val="24"/>
+          <w:szCs w:val="24"/>
+        </w:rPr>
+        <w:t xml:space="preserve"> </w:t>
+      </w:r>
+      <w:r>
+        <w:rPr>
+          <w:sz w:val="24"/>
+          <w:szCs w:val="24"/>
+        </w:rPr>
+        <w:t>στο</w:t>
+      </w:r>
+      <w:r>
+        <w:rPr>
+          <w:sz w:val="24"/>
+          <w:szCs w:val="24"/>
+        </w:rPr>
+        <w:t xml:space="preserve"> </w:t>
+      </w:r>
+      <w:r>
+        <w:rPr>
+          <w:sz w:val="24"/>
+          <w:szCs w:val="24"/>
+          <w:lang w:val="en-US"/>
+        </w:rPr>
+        <w:t>cluster</w:t>
+      </w:r>
+      <w:r>
+        <w:rPr>
+          <w:sz w:val="24"/>
+          <w:szCs w:val="24"/>
+        </w:rPr>
+        <w:t xml:space="preserve"> </w:t>
+      </w:r>
+      <w:r>
+        <w:rPr>
+          <w:sz w:val="24"/>
+          <w:szCs w:val="24"/>
+        </w:rPr>
+        <w:t>με</w:t>
+      </w:r>
+      <w:r>
+        <w:rPr>
+          <w:sz w:val="24"/>
+          <w:szCs w:val="24"/>
+        </w:rPr>
+        <w:t xml:space="preserve"> </w:t>
+      </w:r>
+      <w:r>
+        <w:rPr>
+          <w:sz w:val="24"/>
+          <w:szCs w:val="24"/>
+          <w:lang w:val="en-US"/>
+        </w:rPr>
+        <w:t>register</w:t>
+      </w:r>
+      <w:r>
+        <w:rPr>
+          <w:sz w:val="24"/>
+          <w:szCs w:val="24"/>
+        </w:rPr>
+        <w:t>_</w:t>
+      </w:r>
+      <w:r>
+        <w:rPr>
+          <w:sz w:val="24"/>
+          <w:szCs w:val="24"/>
+          <w:lang w:val="en-US"/>
+        </w:rPr>
+        <w:t>node</w:t>
+      </w:r>
+      <w:r>
+        <w:rPr>
+          <w:sz w:val="24"/>
+          <w:szCs w:val="24"/>
+        </w:rPr>
+        <w:t>_</w:t>
+      </w:r>
+      <w:r>
+        <w:rPr>
+          <w:sz w:val="24"/>
+          <w:szCs w:val="24"/>
+          <w:lang w:val="en-US"/>
+        </w:rPr>
+        <w:t>to</w:t>
+      </w:r>
+      <w:r>
+        <w:rPr>
+          <w:sz w:val="24"/>
+          <w:szCs w:val="24"/>
+        </w:rPr>
+        <w:t>_</w:t>
+      </w:r>
+      <w:r>
+        <w:rPr>
+          <w:sz w:val="24"/>
+          <w:szCs w:val="24"/>
+          <w:lang w:val="en-US"/>
+        </w:rPr>
+        <w:t>ring</w:t>
+      </w:r>
+      <w:r>
+        <w:rPr>
+          <w:sz w:val="24"/>
+          <w:szCs w:val="24"/>
+        </w:rPr>
+        <w:t>()</w:t>
+      </w:r>
+      <w:r>
+        <w:rPr>
+          <w:sz w:val="28"/>
+          <w:szCs w:val="28"/>
+        </w:rPr>
+        <w:t xml:space="preserve">  </w:t>
       </w:r>
     </w:p>
     <w:p>
       <w:pPr>
-        <w:rPr>
-          <w:sz w:val="28"/>
-          <w:szCs w:val="28"/>
+        <w:spacing w:after="0"/>
+        <w:rPr>
+          <w:b/>
+          <w:bCs/>
+          <w:sz w:val="2"/>
+          <w:szCs w:val="2"/>
+          <w:lang w:val="en-US"/>
         </w:rPr>
       </w:pPr>
-      <w:r>
-        <w:rPr>
-          <w:rFonts w:cstheme="minorHAnsi"/>
-          <w:sz w:val="28"/>
-          <w:szCs w:val="28"/>
-        </w:rPr>
-        <w:t>∙</w:t>
-      </w:r>
-      <w:r>
-        <w:rPr>
-          <w:rFonts w:cstheme="minorHAnsi"/>
-          <w:sz w:val="28"/>
-          <w:szCs w:val="28"/>
-        </w:rPr>
-        <w:t xml:space="preserve"> </w:t>
-      </w:r>
-      <w:r>
-        <w:rPr>
-          <w:b/>
-          <w:bCs/>
-          <w:sz w:val="28"/>
-          <w:szCs w:val="28"/>
-          <w:lang w:val="en-US"/>
-        </w:rPr>
-        <w:t>receive</w:t>
-      </w:r>
-      <w:r>
-        <w:rPr>
-          <w:b/>
-          <w:bCs/>
-          <w:sz w:val="28"/>
-          <w:szCs w:val="28"/>
-        </w:rPr>
-        <w:t>_</w:t>
-      </w:r>
-      <w:r>
-        <w:rPr>
-          <w:b/>
-          <w:bCs/>
-          <w:sz w:val="28"/>
-          <w:szCs w:val="28"/>
-          <w:lang w:val="en-US"/>
-        </w:rPr>
-        <w:t>node</w:t>
-      </w:r>
-      <w:r>
-        <w:rPr>
-          <w:b/>
-          <w:bCs/>
-          <w:sz w:val="28"/>
-          <w:szCs w:val="28"/>
-        </w:rPr>
-        <w:t>_</w:t>
-      </w:r>
-      <w:r>
-        <w:rPr>
-          <w:b/>
-          <w:bCs/>
-          <w:sz w:val="28"/>
-          <w:szCs w:val="28"/>
-          <w:lang w:val="en-US"/>
-        </w:rPr>
-        <w:t>request</w:t>
-      </w:r>
-      <w:r>
-        <w:rPr>
-          <w:sz w:val="28"/>
-          <w:szCs w:val="28"/>
-        </w:rPr>
-        <w:t>():</w:t>
-      </w:r>
-      <w:r>
-        <w:rPr>
-          <w:sz w:val="28"/>
-          <w:szCs w:val="28"/>
-        </w:rPr>
-        <w:br/>
-      </w:r>
-      <w:r>
-        <w:rPr>
-          <w:sz w:val="24"/>
-          <w:szCs w:val="24"/>
-        </w:rPr>
-        <w:t xml:space="preserve">ο </w:t>
-      </w:r>
-      <w:r>
-        <w:rPr>
-          <w:sz w:val="24"/>
-          <w:szCs w:val="24"/>
-          <w:lang w:val="en-US"/>
-        </w:rPr>
-        <w:t>bootstrap</w:t>
-      </w:r>
-      <w:r>
-        <w:rPr>
-          <w:sz w:val="24"/>
-          <w:szCs w:val="24"/>
-        </w:rPr>
-        <w:t xml:space="preserve"> </w:t>
-      </w:r>
-      <w:r>
-        <w:rPr>
-          <w:sz w:val="24"/>
-          <w:szCs w:val="24"/>
-          <w:lang w:val="en-US"/>
-        </w:rPr>
-        <w:t>node</w:t>
-      </w:r>
-      <w:r>
-        <w:rPr>
-          <w:sz w:val="24"/>
-          <w:szCs w:val="24"/>
-        </w:rPr>
-        <w:t xml:space="preserve"> λαμβάνει το αίτημα του </w:t>
-      </w:r>
-      <w:r>
-        <w:rPr>
-          <w:sz w:val="24"/>
-          <w:szCs w:val="24"/>
-          <w:lang w:val="en-US"/>
-        </w:rPr>
-        <w:t>node</w:t>
-      </w:r>
-      <w:r>
-        <w:rPr>
-          <w:sz w:val="24"/>
-          <w:szCs w:val="24"/>
-        </w:rPr>
-        <w:t xml:space="preserve"> και τον αποδέχεται στο </w:t>
-      </w:r>
-      <w:r>
-        <w:rPr>
-          <w:sz w:val="24"/>
-          <w:szCs w:val="24"/>
-          <w:lang w:val="en-US"/>
-        </w:rPr>
-        <w:t>cluster</w:t>
-      </w:r>
-      <w:r>
-        <w:rPr>
-          <w:sz w:val="24"/>
-          <w:szCs w:val="24"/>
-        </w:rPr>
-        <w:t xml:space="preserve"> με την </w:t>
-      </w:r>
-      <w:r>
-        <w:rPr>
-          <w:sz w:val="24"/>
-          <w:szCs w:val="24"/>
-          <w:lang w:val="en-US"/>
-        </w:rPr>
-        <w:t>register</w:t>
-      </w:r>
-      <w:r>
-        <w:rPr>
-          <w:sz w:val="24"/>
-          <w:szCs w:val="24"/>
-        </w:rPr>
-        <w:t>_</w:t>
-      </w:r>
-      <w:r>
-        <w:rPr>
-          <w:sz w:val="24"/>
-          <w:szCs w:val="24"/>
-          <w:lang w:val="en-US"/>
-        </w:rPr>
-        <w:t>node</w:t>
-      </w:r>
-      <w:r>
-        <w:rPr>
-          <w:sz w:val="24"/>
-          <w:szCs w:val="24"/>
-        </w:rPr>
-        <w:t>_</w:t>
-      </w:r>
-      <w:r>
-        <w:rPr>
-          <w:sz w:val="24"/>
-          <w:szCs w:val="24"/>
-          <w:lang w:val="en-US"/>
-        </w:rPr>
-        <w:t>to</w:t>
-      </w:r>
-      <w:r>
-        <w:rPr>
-          <w:sz w:val="24"/>
-          <w:szCs w:val="24"/>
-        </w:rPr>
-        <w:t>_</w:t>
-      </w:r>
-      <w:r>
-        <w:rPr>
-          <w:sz w:val="24"/>
-          <w:szCs w:val="24"/>
-          <w:lang w:val="en-US"/>
-        </w:rPr>
-        <w:t>ring</w:t>
-      </w:r>
-      <w:r>
-        <w:rPr>
-          <w:sz w:val="24"/>
-          <w:szCs w:val="24"/>
-        </w:rPr>
-        <w:t>()</w:t>
-      </w:r>
-      <w:r>
-        <w:rPr>
-          <w:sz w:val="24"/>
-          <w:szCs w:val="24"/>
-        </w:rPr>
-        <w:br/>
-        <w:t xml:space="preserve">Αν έχει συμπληρωθεί ο απαιτούμενος αριθμός κόμβων ο </w:t>
-      </w:r>
-      <w:r>
-        <w:rPr>
-          <w:sz w:val="24"/>
-          <w:szCs w:val="24"/>
-          <w:lang w:val="en-US"/>
-        </w:rPr>
-        <w:t>bootstrap</w:t>
-      </w:r>
-      <w:r>
-        <w:rPr>
-          <w:sz w:val="24"/>
-          <w:szCs w:val="24"/>
-        </w:rPr>
-        <w:t xml:space="preserve"> καλεί τη </w:t>
-      </w:r>
-      <w:r>
-        <w:rPr>
-          <w:sz w:val="24"/>
-          <w:szCs w:val="24"/>
-          <w:lang w:val="en-US"/>
-        </w:rPr>
-        <w:t>broadcast</w:t>
-      </w:r>
-      <w:r>
-        <w:rPr>
-          <w:sz w:val="24"/>
-          <w:szCs w:val="24"/>
-        </w:rPr>
-        <w:t>_</w:t>
-      </w:r>
-      <w:r>
-        <w:rPr>
-          <w:sz w:val="24"/>
-          <w:szCs w:val="24"/>
-          <w:lang w:val="en-US"/>
-        </w:rPr>
-        <w:t>ring</w:t>
-      </w:r>
-      <w:r>
-        <w:rPr>
-          <w:sz w:val="24"/>
-          <w:szCs w:val="24"/>
-        </w:rPr>
-        <w:t xml:space="preserve">() για να ενημερώσει όλο το </w:t>
-      </w:r>
-      <w:r>
-        <w:rPr>
-          <w:sz w:val="24"/>
-          <w:szCs w:val="24"/>
-          <w:lang w:val="en-US"/>
-        </w:rPr>
-        <w:t>cluster</w:t>
-      </w:r>
-      <w:r>
-        <w:rPr>
-          <w:sz w:val="24"/>
-          <w:szCs w:val="24"/>
-        </w:rPr>
-        <w:t xml:space="preserve"> με τις κατάλληλες πληροφορίες</w:t>
-      </w:r>
     </w:p>
     <w:p>
       <w:pPr>
-        <w:rPr>
-          <w:sz w:val="28"/>
-          <w:szCs w:val="28"/>
+        <w:pBdr>
+          <w:left w:val="single" w:sz="4" w:space="4" w:color="auto"/>
+        </w:pBdr>
+        <w:shd w:val="clear" w:color="auto" w:fill="E2EFD9" w:themeFill="accent6" w:themeFillTint="33"/>
+        <w:rPr>
+          <w:sz w:val="28"/>
+          <w:szCs w:val="28"/>
+          <w:lang w:val="en-US"/>
         </w:rPr>
       </w:pPr>
-      <w:r>
-        <w:rPr>
-          <w:rFonts w:cstheme="minorHAnsi"/>
-          <w:sz w:val="28"/>
-          <w:szCs w:val="28"/>
-        </w:rPr>
-        <w:t>∙</w:t>
-      </w:r>
-      <w:r>
-        <w:rPr>
-          <w:rFonts w:cstheme="minorHAnsi"/>
-          <w:sz w:val="28"/>
-          <w:szCs w:val="28"/>
+      <w:proofErr w:type="spellStart"/>
+      <w:r>
+        <w:rPr>
+          <w:b/>
+          <w:bCs/>
+          <w:sz w:val="28"/>
+          <w:szCs w:val="28"/>
+          <w:lang w:val="en-US"/>
+        </w:rPr>
+        <w:t>connect</w:t>
+      </w:r>
+      <w:r>
+        <w:rPr>
+          <w:b/>
+          <w:bCs/>
+          <w:sz w:val="28"/>
+          <w:szCs w:val="28"/>
+          <w:lang w:val="en-US"/>
+        </w:rPr>
+        <w:t>_</w:t>
+      </w:r>
+      <w:r>
+        <w:rPr>
+          <w:b/>
+          <w:bCs/>
+          <w:sz w:val="28"/>
+          <w:szCs w:val="28"/>
+          <w:lang w:val="en-US"/>
+        </w:rPr>
+        <w:t>node</w:t>
+      </w:r>
+      <w:r>
+        <w:rPr>
+          <w:b/>
+          <w:bCs/>
+          <w:sz w:val="28"/>
+          <w:szCs w:val="28"/>
+          <w:lang w:val="en-US"/>
+        </w:rPr>
+        <w:t>_</w:t>
+      </w:r>
+      <w:proofErr w:type="gramStart"/>
+      <w:r>
+        <w:rPr>
+          <w:b/>
+          <w:bCs/>
+          <w:sz w:val="28"/>
+          <w:szCs w:val="28"/>
+          <w:lang w:val="en-US"/>
+        </w:rPr>
+        <w:t>request</w:t>
+      </w:r>
+      <w:proofErr w:type="spellEnd"/>
+      <w:r>
+        <w:rPr>
+          <w:sz w:val="28"/>
+          <w:szCs w:val="28"/>
+          <w:lang w:val="en-US"/>
+        </w:rPr>
+        <w:t>(</w:t>
+      </w:r>
+      <w:proofErr w:type="gramEnd"/>
+      <w:r>
+        <w:rPr>
+          <w:sz w:val="28"/>
+          <w:szCs w:val="28"/>
+          <w:lang w:val="en-US"/>
+        </w:rPr>
+        <w:t>):</w:t>
+      </w:r>
+      <w:r>
+        <w:rPr>
+          <w:sz w:val="28"/>
+          <w:szCs w:val="28"/>
+          <w:lang w:val="en-US"/>
+        </w:rPr>
+        <w:br/>
+      </w:r>
+      <w:r>
+        <w:rPr>
+          <w:sz w:val="24"/>
+          <w:szCs w:val="24"/>
+        </w:rPr>
+        <w:t>αίτημα</w:t>
+      </w:r>
+      <w:r>
+        <w:rPr>
+          <w:sz w:val="24"/>
+          <w:szCs w:val="24"/>
+          <w:lang w:val="en-US"/>
         </w:rPr>
         <w:t xml:space="preserve"> </w:t>
       </w:r>
       <w:r>
         <w:rPr>
-          <w:rFonts w:cstheme="minorHAnsi"/>
-          <w:b/>
-          <w:bCs/>
-          <w:sz w:val="28"/>
-          <w:szCs w:val="28"/>
-          <w:lang w:val="en-US"/>
-        </w:rPr>
-        <w:t>get</w:t>
-      </w:r>
-      <w:r>
-        <w:rPr>
-          <w:rFonts w:cstheme="minorHAnsi"/>
-          <w:b/>
-          <w:bCs/>
-          <w:sz w:val="28"/>
-          <w:szCs w:val="28"/>
-        </w:rPr>
-        <w:t>_</w:t>
-      </w:r>
-      <w:r>
-        <w:rPr>
-          <w:rFonts w:cstheme="minorHAnsi"/>
-          <w:b/>
-          <w:bCs/>
-          <w:sz w:val="28"/>
-          <w:szCs w:val="28"/>
-          <w:lang w:val="en-US"/>
-        </w:rPr>
-        <w:t>ring</w:t>
-      </w:r>
-      <w:r>
-        <w:rPr>
-          <w:rFonts w:cstheme="minorHAnsi"/>
-          <w:sz w:val="28"/>
-          <w:szCs w:val="28"/>
-        </w:rPr>
-        <w:t>():</w:t>
-      </w:r>
-      <w:r>
-        <w:rPr>
-          <w:sz w:val="28"/>
-          <w:szCs w:val="28"/>
-        </w:rPr>
-        <w:br/>
+          <w:sz w:val="24"/>
+          <w:szCs w:val="24"/>
+        </w:rPr>
+        <w:t>σύνδεσης</w:t>
+      </w:r>
+      <w:r>
+        <w:rPr>
+          <w:sz w:val="24"/>
+          <w:szCs w:val="24"/>
+          <w:lang w:val="en-US"/>
+        </w:rPr>
+        <w:t xml:space="preserve"> </w:t>
+      </w:r>
+      <w:r>
+        <w:rPr>
+          <w:sz w:val="24"/>
+          <w:szCs w:val="24"/>
+        </w:rPr>
+        <w:t>συγκεκριμένου</w:t>
+      </w:r>
+      <w:r>
+        <w:rPr>
+          <w:sz w:val="24"/>
+          <w:szCs w:val="24"/>
+          <w:lang w:val="en-US"/>
+        </w:rPr>
+        <w:t xml:space="preserve"> </w:t>
+      </w:r>
+      <w:r>
+        <w:rPr>
+          <w:sz w:val="24"/>
+          <w:szCs w:val="24"/>
+          <w:lang w:val="en-US"/>
+        </w:rPr>
+        <w:t>node</w:t>
+      </w:r>
+      <w:r>
+        <w:rPr>
+          <w:sz w:val="24"/>
+          <w:szCs w:val="24"/>
+          <w:lang w:val="en-US"/>
+        </w:rPr>
+        <w:t xml:space="preserve"> </w:t>
+      </w:r>
+      <w:r>
+        <w:rPr>
+          <w:sz w:val="24"/>
+          <w:szCs w:val="24"/>
+        </w:rPr>
+        <w:t>στο</w:t>
+      </w:r>
+      <w:r>
+        <w:rPr>
+          <w:sz w:val="24"/>
+          <w:szCs w:val="24"/>
+          <w:lang w:val="en-US"/>
+        </w:rPr>
+        <w:t xml:space="preserve"> </w:t>
+      </w:r>
+      <w:r>
+        <w:rPr>
+          <w:sz w:val="24"/>
+          <w:szCs w:val="24"/>
+          <w:lang w:val="en-US"/>
+        </w:rPr>
+        <w:t>cluster</w:t>
       </w:r>
     </w:p>
     <w:p>
       <w:pPr>
         <w:rPr>
-          <w:rFonts w:cstheme="minorHAnsi"/>
           <w:sz w:val="28"/>
           <w:szCs w:val="28"/>
         </w:rPr>
       </w:pPr>
       <w:r>
         <w:rPr>
-          <w:rFonts w:cstheme="minorHAnsi"/>
-          <w:sz w:val="28"/>
-          <w:szCs w:val="28"/>
-        </w:rPr>
-        <w:t>∙</w:t>
-      </w:r>
-      <w:r>
-        <w:rPr>
-          <w:rFonts w:cstheme="minorHAnsi"/>
-          <w:sz w:val="28"/>
-          <w:szCs w:val="28"/>
+          <w:b/>
+          <w:bCs/>
+          <w:sz w:val="28"/>
+          <w:szCs w:val="28"/>
+          <w:lang w:val="en-US"/>
+        </w:rPr>
+        <w:t>receive</w:t>
+      </w:r>
+      <w:r>
+        <w:rPr>
+          <w:b/>
+          <w:bCs/>
+          <w:sz w:val="28"/>
+          <w:szCs w:val="28"/>
+        </w:rPr>
+        <w:t>_</w:t>
+      </w:r>
+      <w:r>
+        <w:rPr>
+          <w:b/>
+          <w:bCs/>
+          <w:sz w:val="28"/>
+          <w:szCs w:val="28"/>
+          <w:lang w:val="en-US"/>
+        </w:rPr>
+        <w:t>node</w:t>
+      </w:r>
+      <w:r>
+        <w:rPr>
+          <w:b/>
+          <w:bCs/>
+          <w:sz w:val="28"/>
+          <w:szCs w:val="28"/>
+        </w:rPr>
+        <w:t>_</w:t>
+      </w:r>
+      <w:proofErr w:type="gramStart"/>
+      <w:r>
+        <w:rPr>
+          <w:b/>
+          <w:bCs/>
+          <w:sz w:val="28"/>
+          <w:szCs w:val="28"/>
+          <w:lang w:val="en-US"/>
+        </w:rPr>
+        <w:t>request</w:t>
+      </w:r>
+      <w:r>
+        <w:rPr>
+          <w:sz w:val="28"/>
+          <w:szCs w:val="28"/>
+        </w:rPr>
+        <w:t>(</w:t>
+      </w:r>
+      <w:proofErr w:type="gramEnd"/>
+      <w:r>
+        <w:rPr>
+          <w:sz w:val="28"/>
+          <w:szCs w:val="28"/>
+        </w:rPr>
+        <w:t>):</w:t>
+      </w:r>
+      <w:r>
+        <w:rPr>
+          <w:sz w:val="28"/>
+          <w:szCs w:val="28"/>
+        </w:rPr>
+        <w:br/>
+      </w:r>
+      <w:r>
+        <w:rPr>
+          <w:sz w:val="24"/>
+          <w:szCs w:val="24"/>
+        </w:rPr>
+        <w:t xml:space="preserve">ο </w:t>
+      </w:r>
+      <w:r>
+        <w:rPr>
+          <w:sz w:val="24"/>
+          <w:szCs w:val="24"/>
+          <w:lang w:val="en-US"/>
+        </w:rPr>
+        <w:t>bootstrap</w:t>
+      </w:r>
+      <w:r>
+        <w:rPr>
+          <w:sz w:val="24"/>
+          <w:szCs w:val="24"/>
         </w:rPr>
         <w:t xml:space="preserve"> </w:t>
       </w:r>
       <w:r>
         <w:rPr>
+          <w:sz w:val="24"/>
+          <w:szCs w:val="24"/>
+          <w:lang w:val="en-US"/>
+        </w:rPr>
+        <w:t>node</w:t>
+      </w:r>
+      <w:r>
+        <w:rPr>
+          <w:sz w:val="24"/>
+          <w:szCs w:val="24"/>
+        </w:rPr>
+        <w:t xml:space="preserve"> λαμβάνει το αίτημα του </w:t>
+      </w:r>
+      <w:r>
+        <w:rPr>
+          <w:sz w:val="24"/>
+          <w:szCs w:val="24"/>
+          <w:lang w:val="en-US"/>
+        </w:rPr>
+        <w:t>node</w:t>
+      </w:r>
+      <w:r>
+        <w:rPr>
+          <w:sz w:val="24"/>
+          <w:szCs w:val="24"/>
+        </w:rPr>
+        <w:t xml:space="preserve"> και τον αποδέχεται στο </w:t>
+      </w:r>
+      <w:r>
+        <w:rPr>
+          <w:sz w:val="24"/>
+          <w:szCs w:val="24"/>
+          <w:lang w:val="en-US"/>
+        </w:rPr>
+        <w:t>cluster</w:t>
+      </w:r>
+      <w:r>
+        <w:rPr>
+          <w:sz w:val="24"/>
+          <w:szCs w:val="24"/>
+        </w:rPr>
+        <w:t xml:space="preserve"> με την </w:t>
+      </w:r>
+      <w:r>
+        <w:rPr>
+          <w:sz w:val="24"/>
+          <w:szCs w:val="24"/>
+          <w:lang w:val="en-US"/>
+        </w:rPr>
+        <w:t>register</w:t>
+      </w:r>
+      <w:r>
+        <w:rPr>
+          <w:sz w:val="24"/>
+          <w:szCs w:val="24"/>
+        </w:rPr>
+        <w:t>_</w:t>
+      </w:r>
+      <w:r>
+        <w:rPr>
+          <w:sz w:val="24"/>
+          <w:szCs w:val="24"/>
+          <w:lang w:val="en-US"/>
+        </w:rPr>
+        <w:t>node</w:t>
+      </w:r>
+      <w:r>
+        <w:rPr>
+          <w:sz w:val="24"/>
+          <w:szCs w:val="24"/>
+        </w:rPr>
+        <w:t>_</w:t>
+      </w:r>
+      <w:r>
+        <w:rPr>
+          <w:sz w:val="24"/>
+          <w:szCs w:val="24"/>
+          <w:lang w:val="en-US"/>
+        </w:rPr>
+        <w:t>to</w:t>
+      </w:r>
+      <w:r>
+        <w:rPr>
+          <w:sz w:val="24"/>
+          <w:szCs w:val="24"/>
+        </w:rPr>
+        <w:t>_</w:t>
+      </w:r>
+      <w:r>
+        <w:rPr>
+          <w:sz w:val="24"/>
+          <w:szCs w:val="24"/>
+          <w:lang w:val="en-US"/>
+        </w:rPr>
+        <w:t>ring</w:t>
+      </w:r>
+      <w:r>
+        <w:rPr>
+          <w:sz w:val="24"/>
+          <w:szCs w:val="24"/>
+        </w:rPr>
+        <w:t>()</w:t>
+      </w:r>
+      <w:r>
+        <w:rPr>
+          <w:sz w:val="24"/>
+          <w:szCs w:val="24"/>
+        </w:rPr>
+        <w:br/>
+        <w:t xml:space="preserve">Αν έχει συμπληρωθεί ο απαιτούμενος αριθμός κόμβων ο </w:t>
+      </w:r>
+      <w:r>
+        <w:rPr>
+          <w:sz w:val="24"/>
+          <w:szCs w:val="24"/>
+          <w:lang w:val="en-US"/>
+        </w:rPr>
+        <w:t>bootstrap</w:t>
+      </w:r>
+      <w:r>
+        <w:rPr>
+          <w:sz w:val="24"/>
+          <w:szCs w:val="24"/>
+        </w:rPr>
+        <w:t xml:space="preserve"> καλεί τη </w:t>
+      </w:r>
+      <w:r>
+        <w:rPr>
+          <w:sz w:val="24"/>
+          <w:szCs w:val="24"/>
+          <w:lang w:val="en-US"/>
+        </w:rPr>
+        <w:t>broadcast</w:t>
+      </w:r>
+      <w:r>
+        <w:rPr>
+          <w:sz w:val="24"/>
+          <w:szCs w:val="24"/>
+        </w:rPr>
+        <w:t>_</w:t>
+      </w:r>
+      <w:r>
+        <w:rPr>
+          <w:sz w:val="24"/>
+          <w:szCs w:val="24"/>
+          <w:lang w:val="en-US"/>
+        </w:rPr>
+        <w:t>ring</w:t>
+      </w:r>
+      <w:r>
+        <w:rPr>
+          <w:sz w:val="24"/>
+          <w:szCs w:val="24"/>
+        </w:rPr>
+        <w:t xml:space="preserve">() για να ενημερώσει όλο το </w:t>
+      </w:r>
+      <w:r>
+        <w:rPr>
+          <w:sz w:val="24"/>
+          <w:szCs w:val="24"/>
+          <w:lang w:val="en-US"/>
+        </w:rPr>
+        <w:t>cluster</w:t>
+      </w:r>
+      <w:r>
+        <w:rPr>
+          <w:sz w:val="24"/>
+          <w:szCs w:val="24"/>
+        </w:rPr>
+        <w:t xml:space="preserve"> με τις κατάλληλες πληροφορίες</w:t>
+      </w:r>
+    </w:p>
+    <w:p>
+      <w:pPr>
+        <w:rPr>
+          <w:sz w:val="28"/>
+          <w:szCs w:val="28"/>
+        </w:rPr>
+      </w:pPr>
+      <w:r>
+        <w:rPr>
+          <w:rFonts w:cstheme="minorHAnsi"/>
+          <w:sz w:val="28"/>
+          <w:szCs w:val="28"/>
+        </w:rPr>
+        <w:t xml:space="preserve">∙ </w:t>
+      </w:r>
+      <w:r>
+        <w:rPr>
+          <w:rFonts w:cstheme="minorHAnsi"/>
+          <w:b/>
+          <w:bCs/>
+          <w:sz w:val="28"/>
+          <w:szCs w:val="28"/>
+          <w:lang w:val="en-US"/>
+        </w:rPr>
+        <w:t>get</w:t>
+      </w:r>
+      <w:r>
+        <w:rPr>
+          <w:rFonts w:cstheme="minorHAnsi"/>
+          <w:b/>
+          <w:bCs/>
+          <w:sz w:val="28"/>
+          <w:szCs w:val="28"/>
+        </w:rPr>
+        <w:t>_</w:t>
+      </w:r>
+      <w:r>
+        <w:rPr>
+          <w:rFonts w:cstheme="minorHAnsi"/>
+          <w:b/>
+          <w:bCs/>
+          <w:sz w:val="28"/>
+          <w:szCs w:val="28"/>
+          <w:lang w:val="en-US"/>
+        </w:rPr>
+        <w:t>ring</w:t>
+      </w:r>
+      <w:r>
+        <w:rPr>
+          <w:rFonts w:cstheme="minorHAnsi"/>
+          <w:sz w:val="28"/>
+          <w:szCs w:val="28"/>
+        </w:rPr>
+        <w:t>():</w:t>
+      </w:r>
+      <w:r>
+        <w:rPr>
+          <w:sz w:val="28"/>
+          <w:szCs w:val="28"/>
+        </w:rPr>
+        <w:br/>
+      </w:r>
+    </w:p>
+    <w:p>
+      <w:pPr>
+        <w:rPr>
+          <w:rFonts w:cstheme="minorHAnsi"/>
+          <w:sz w:val="28"/>
+          <w:szCs w:val="28"/>
+        </w:rPr>
+      </w:pPr>
+      <w:r>
+        <w:rPr>
+          <w:rFonts w:cstheme="minorHAnsi"/>
+          <w:sz w:val="28"/>
+          <w:szCs w:val="28"/>
+        </w:rPr>
+        <w:t xml:space="preserve">∙ </w:t>
+      </w:r>
+      <w:r>
+        <w:rPr>
           <w:rFonts w:cstheme="minorHAnsi"/>
           <w:b/>
           <w:bCs/>
@@ -8657,15 +8655,7 @@
           <w:sz w:val="24"/>
           <w:szCs w:val="24"/>
         </w:rPr>
-        <w:t xml:space="preserve">() για να προστεθούν οι παράμετροι της συναλλαγής και αυτή με τη </w:t>
-      </w:r>
-      <w:r>
-        <w:rPr>
-          <w:rFonts w:cstheme="minorHAnsi"/>
-          <w:sz w:val="24"/>
-          <w:szCs w:val="24"/>
-        </w:rPr>
-        <w:t xml:space="preserve">σειρά της τη </w:t>
+        <w:t xml:space="preserve">() για να προστεθούν οι παράμετροι της συναλλαγής και αυτή με τη σειρά της τη </w:t>
       </w:r>
       <w:r>
         <w:rPr>

</xml_diff>